<commit_message>
add GBIF data download instead of search, and inclusion of placeholder text in ODMAP report
</commit_message>
<xml_diff>
--- a/biodiversity_model/sdm_odmap.docx
+++ b/biodiversity_model/sdm_odmap.docx
@@ -59,10 +59,10 @@
         <w:pStyle w:val="Date"/>
       </w:pPr>
       <w:r>
-        <w:t xml:space="preserve">2024-02-23</w:t>
-      </w:r>
-    </w:p>
-    <w:bookmarkStart w:id="36" w:name="overview"/>
+        <w:t xml:space="preserve">2024-03-01</w:t>
+      </w:r>
+    </w:p>
+    <w:bookmarkStart w:id="54" w:name="overview"/>
     <w:p>
       <w:pPr>
         <w:pStyle w:val="Heading2"/>
@@ -71,7 +71,7 @@
         <w:t xml:space="preserve">Overview</w:t>
       </w:r>
     </w:p>
-    <w:bookmarkStart w:id="22" w:name="authorship"/>
+    <w:bookmarkStart w:id="24" w:name="authorship"/>
     <w:p>
       <w:pPr>
         <w:pStyle w:val="Heading4"/>
@@ -80,16 +80,19 @@
         <w:t xml:space="preserve">Authorship</w:t>
       </w:r>
     </w:p>
-    <w:p>
-      <w:pPr>
-        <w:pStyle w:val="FirstParagraph"/>
-      </w:pPr>
-      <w:r>
-        <w:t xml:space="preserve">Contact:</w:t>
-      </w:r>
-      <w:r>
-        <w:t xml:space="preserve"> </w:t>
-      </w:r>
+    <w:bookmarkStart w:id="22" w:name="contact-email-address"/>
+    <w:p>
+      <w:pPr>
+        <w:pStyle w:val="Heading5"/>
+      </w:pPr>
+      <w:r>
+        <w:t xml:space="preserve">Contact email address</w:t>
+      </w:r>
+    </w:p>
+    <w:p>
+      <w:pPr>
+        <w:pStyle w:val="FirstParagraph"/>
+      </w:pPr>
       <w:hyperlink r:id="rId20">
         <w:r>
           <w:rPr>
@@ -113,9 +116,19 @@
         </w:r>
       </w:hyperlink>
     </w:p>
-    <w:p>
-      <w:pPr>
-        <w:pStyle w:val="BodyText"/>
+    <w:bookmarkEnd w:id="22"/>
+    <w:bookmarkStart w:id="23" w:name="link-to-study-doi-web-address"/>
+    <w:p>
+      <w:pPr>
+        <w:pStyle w:val="Heading5"/>
+      </w:pPr>
+      <w:r>
+        <w:t xml:space="preserve">Link to study (DOI, web address)</w:t>
+      </w:r>
+    </w:p>
+    <w:p>
+      <w:pPr>
+        <w:pStyle w:val="FirstParagraph"/>
       </w:pPr>
       <w:r>
         <w:t xml:space="preserve">&lt;Study link&gt;</w:t>
@@ -124,8 +137,9 @@
         <w:t xml:space="preserve"> </w:t>
       </w:r>
     </w:p>
-    <w:bookmarkEnd w:id="22"/>
-    <w:bookmarkStart w:id="23" w:name="model-objective"/>
+    <w:bookmarkEnd w:id="23"/>
+    <w:bookmarkEnd w:id="24"/>
+    <w:bookmarkStart w:id="27" w:name="model-objective"/>
     <w:p>
       <w:pPr>
         <w:pStyle w:val="Heading4"/>
@@ -134,24 +148,44 @@
         <w:t xml:space="preserve">Model objective</w:t>
       </w:r>
     </w:p>
-    <w:p>
-      <w:pPr>
-        <w:pStyle w:val="FirstParagraph"/>
-      </w:pPr>
-      <w:r>
-        <w:t xml:space="preserve">Model objective: Mapping and interpolation</w:t>
-      </w:r>
-    </w:p>
-    <w:p>
-      <w:pPr>
-        <w:pStyle w:val="BodyText"/>
-      </w:pPr>
-      <w:r>
-        <w:t xml:space="preserve">Target output: Maps of species presence</w:t>
-      </w:r>
-    </w:p>
-    <w:bookmarkEnd w:id="23"/>
-    <w:bookmarkStart w:id="24" w:name="focal-taxon"/>
+    <w:bookmarkStart w:id="25" w:name="model-objective-1"/>
+    <w:p>
+      <w:pPr>
+        <w:pStyle w:val="Heading5"/>
+      </w:pPr>
+      <w:r>
+        <w:t xml:space="preserve">Model objective</w:t>
+      </w:r>
+    </w:p>
+    <w:p>
+      <w:pPr>
+        <w:pStyle w:val="FirstParagraph"/>
+      </w:pPr>
+      <w:r>
+        <w:t xml:space="preserve">Mapping and interpolation</w:t>
+      </w:r>
+    </w:p>
+    <w:bookmarkEnd w:id="25"/>
+    <w:bookmarkStart w:id="26" w:name="X4a7cbf9a513dd11b4cb04e9039c36f7303e8257"/>
+    <w:p>
+      <w:pPr>
+        <w:pStyle w:val="Heading5"/>
+      </w:pPr>
+      <w:r>
+        <w:t xml:space="preserve">Main target output: e.g., suitable vs. unsuitable habitat, continuous habitat suitability index, abundance</w:t>
+      </w:r>
+    </w:p>
+    <w:p>
+      <w:pPr>
+        <w:pStyle w:val="FirstParagraph"/>
+      </w:pPr>
+      <w:r>
+        <w:t xml:space="preserve">Maps of species presence</w:t>
+      </w:r>
+    </w:p>
+    <w:bookmarkEnd w:id="26"/>
+    <w:bookmarkEnd w:id="27"/>
+    <w:bookmarkStart w:id="29" w:name="focal-taxon"/>
     <w:p>
       <w:pPr>
         <w:pStyle w:val="Heading4"/>
@@ -160,16 +194,26 @@
         <w:t xml:space="preserve">Focal Taxon</w:t>
       </w:r>
     </w:p>
-    <w:p>
-      <w:pPr>
-        <w:pStyle w:val="FirstParagraph"/>
-      </w:pPr>
-      <w:r>
-        <w:t xml:space="preserve">Focal Taxon: Linnaea borealis L.</w:t>
-      </w:r>
-    </w:p>
-    <w:bookmarkEnd w:id="24"/>
-    <w:bookmarkStart w:id="25" w:name="location"/>
+    <w:bookmarkStart w:id="28" w:name="focal-taxon-1"/>
+    <w:p>
+      <w:pPr>
+        <w:pStyle w:val="Heading5"/>
+      </w:pPr>
+      <w:r>
+        <w:t xml:space="preserve">Focal taxon</w:t>
+      </w:r>
+    </w:p>
+    <w:p>
+      <w:pPr>
+        <w:pStyle w:val="FirstParagraph"/>
+      </w:pPr>
+      <w:r>
+        <w:t xml:space="preserve">Linnaea borealis L.</w:t>
+      </w:r>
+    </w:p>
+    <w:bookmarkEnd w:id="28"/>
+    <w:bookmarkEnd w:id="29"/>
+    <w:bookmarkStart w:id="31" w:name="location"/>
     <w:p>
       <w:pPr>
         <w:pStyle w:val="Heading4"/>
@@ -178,16 +222,26 @@
         <w:t xml:space="preserve">Location</w:t>
       </w:r>
     </w:p>
-    <w:p>
-      <w:pPr>
-        <w:pStyle w:val="FirstParagraph"/>
-      </w:pPr>
-      <w:r>
-        <w:t xml:space="preserve">Location: Cairngorms National Park, United Kingdom</w:t>
-      </w:r>
-    </w:p>
-    <w:bookmarkEnd w:id="25"/>
-    <w:bookmarkStart w:id="27" w:name="scale-of-analysis"/>
+    <w:bookmarkStart w:id="30" w:name="location-of-study-area"/>
+    <w:p>
+      <w:pPr>
+        <w:pStyle w:val="Heading5"/>
+      </w:pPr>
+      <w:r>
+        <w:t xml:space="preserve">Location of study area</w:t>
+      </w:r>
+    </w:p>
+    <w:p>
+      <w:pPr>
+        <w:pStyle w:val="FirstParagraph"/>
+      </w:pPr>
+      <w:r>
+        <w:t xml:space="preserve">Cairngorms National Park, United Kingdom</w:t>
+      </w:r>
+    </w:p>
+    <w:bookmarkEnd w:id="30"/>
+    <w:bookmarkEnd w:id="31"/>
+    <w:bookmarkStart w:id="33" w:name="scale-of-analysis"/>
     <w:p>
       <w:pPr>
         <w:pStyle w:val="Heading4"/>
@@ -257,7 +311,7 @@
               <w:pStyle w:val="Compact"/>
               <w:jc w:val="left"/>
             </w:pPr>
-            <w:hyperlink r:id="rId26">
+            <w:hyperlink r:id="rId32">
               <w:r>
                 <w:rPr>
                   <w:rStyle w:val="Hyperlink"/>
@@ -503,8 +557,8 @@
         </w:tc>
       </w:tr>
     </w:tbl>
-    <w:bookmarkEnd w:id="27"/>
-    <w:bookmarkStart w:id="28" w:name="biodiversity-data"/>
+    <w:bookmarkEnd w:id="33"/>
+    <w:bookmarkStart w:id="36" w:name="biodiversity-data"/>
     <w:p>
       <w:pPr>
         <w:pStyle w:val="Heading4"/>
@@ -513,12 +567,255 @@
         <w:t xml:space="preserve">Biodiversity data</w:t>
       </w:r>
     </w:p>
-    <w:p>
-      <w:pPr>
-        <w:pStyle w:val="FirstParagraph"/>
-      </w:pPr>
-      <w:r>
-        <w:t xml:space="preserve">Observation type: citizen science; field survey</w:t>
+    <w:bookmarkStart w:id="34" w:name="Xba005b5e38b75a7895da962103b4154c08bf680"/>
+    <w:p>
+      <w:pPr>
+        <w:pStyle w:val="Heading5"/>
+      </w:pPr>
+      <w:r>
+        <w:t xml:space="preserve">Observation type: choose from list or insert new values</w:t>
+      </w:r>
+    </w:p>
+    <w:p>
+      <w:pPr>
+        <w:pStyle w:val="FirstParagraph"/>
+      </w:pPr>
+      <w:r>
+        <w:t xml:space="preserve">citizen science; field survey</w:t>
+      </w:r>
+    </w:p>
+    <w:bookmarkEnd w:id="34"/>
+    <w:bookmarkStart w:id="35" w:name="X13e83d10d7f9367bc7e55e410858e439d023bf4"/>
+    <w:p>
+      <w:pPr>
+        <w:pStyle w:val="Heading5"/>
+      </w:pPr>
+      <w:r>
+        <w:t xml:space="preserve">Response/data type: choose from list or insert new values</w:t>
+      </w:r>
+    </w:p>
+    <w:p>
+      <w:pPr>
+        <w:pStyle w:val="FirstParagraph"/>
+      </w:pPr>
+      <w:r>
+        <w:t xml:space="preserve">point occurrence</w:t>
+      </w:r>
+    </w:p>
+    <w:bookmarkEnd w:id="35"/>
+    <w:bookmarkEnd w:id="36"/>
+    <w:bookmarkStart w:id="38" w:name="predictors"/>
+    <w:p>
+      <w:pPr>
+        <w:pStyle w:val="Heading4"/>
+      </w:pPr>
+      <w:r>
+        <w:t xml:space="preserve">Predictors</w:t>
+      </w:r>
+    </w:p>
+    <w:bookmarkStart w:id="37" w:name="X12cf70d58e2462a274059a298e09e4b2dbd4138"/>
+    <w:p>
+      <w:pPr>
+        <w:pStyle w:val="Heading5"/>
+      </w:pPr>
+      <w:r>
+        <w:t xml:space="preserve">Type of predictor variables: choose from list or insert new values</w:t>
+      </w:r>
+    </w:p>
+    <w:p>
+      <w:pPr>
+        <w:pStyle w:val="FirstParagraph"/>
+      </w:pPr>
+      <w:r>
+        <w:t xml:space="preserve">&lt;Predictor types&gt;</w:t>
+      </w:r>
+      <w:r>
+        <w:t xml:space="preserve"> </w:t>
+      </w:r>
+    </w:p>
+    <w:bookmarkEnd w:id="37"/>
+    <w:bookmarkEnd w:id="38"/>
+    <w:bookmarkStart w:id="40" w:name="hypotheses"/>
+    <w:p>
+      <w:pPr>
+        <w:pStyle w:val="Heading4"/>
+      </w:pPr>
+      <w:r>
+        <w:t xml:space="preserve">Hypotheses</w:t>
+      </w:r>
+    </w:p>
+    <w:bookmarkStart w:id="39" w:name="X58456d2464e6084f086c615b9d027da64fe08c0"/>
+    <w:p>
+      <w:pPr>
+        <w:pStyle w:val="Heading5"/>
+      </w:pPr>
+      <w:r>
+        <w:t xml:space="preserve">Hypotheses about species-environment relationships</w:t>
+      </w:r>
+    </w:p>
+    <w:p>
+      <w:pPr>
+        <w:pStyle w:val="FirstParagraph"/>
+      </w:pPr>
+      <w:r>
+        <w:t xml:space="preserve">investigating how environment variables affect the distributions of the species, Linnaea borealis L. in the Cairngorms National Park</w:t>
+      </w:r>
+    </w:p>
+    <w:bookmarkEnd w:id="39"/>
+    <w:bookmarkEnd w:id="40"/>
+    <w:bookmarkStart w:id="42" w:name="assumptions"/>
+    <w:p>
+      <w:pPr>
+        <w:pStyle w:val="Heading4"/>
+      </w:pPr>
+      <w:r>
+        <w:t xml:space="preserve">Assumptions</w:t>
+      </w:r>
+    </w:p>
+    <w:bookmarkStart w:id="41" w:name="critical-model-assumptions"/>
+    <w:p>
+      <w:pPr>
+        <w:pStyle w:val="Heading5"/>
+      </w:pPr>
+      <w:r>
+        <w:t xml:space="preserve">Critical model assumptions</w:t>
+      </w:r>
+    </w:p>
+    <w:p>
+      <w:pPr>
+        <w:pStyle w:val="FirstParagraph"/>
+      </w:pPr>
+      <w:r>
+        <w:t xml:space="preserve">glm; svm; gaussian process model</w:t>
+      </w:r>
+    </w:p>
+    <w:bookmarkEnd w:id="41"/>
+    <w:bookmarkEnd w:id="42"/>
+    <w:bookmarkStart w:id="46" w:name="algorithms"/>
+    <w:p>
+      <w:pPr>
+        <w:pStyle w:val="Heading4"/>
+      </w:pPr>
+      <w:r>
+        <w:t xml:space="preserve">Algorithms</w:t>
+      </w:r>
+    </w:p>
+    <w:bookmarkStart w:id="43" w:name="modelling-techniques-used"/>
+    <w:p>
+      <w:pPr>
+        <w:pStyle w:val="Heading5"/>
+      </w:pPr>
+      <w:r>
+        <w:t xml:space="preserve">Modelling techniques used</w:t>
+      </w:r>
+    </w:p>
+    <w:p>
+      <w:pPr>
+        <w:pStyle w:val="FirstParagraph"/>
+      </w:pPr>
+      <w:r>
+        <w:t xml:space="preserve">&lt;Modelling techniques&gt;</w:t>
+      </w:r>
+      <w:r>
+        <w:t xml:space="preserve"> </w:t>
+      </w:r>
+    </w:p>
+    <w:bookmarkEnd w:id="43"/>
+    <w:bookmarkStart w:id="44" w:name="justification-of-model-complexity"/>
+    <w:p>
+      <w:pPr>
+        <w:pStyle w:val="Heading5"/>
+      </w:pPr>
+      <w:r>
+        <w:t xml:space="preserve">Justification of model complexity</w:t>
+      </w:r>
+    </w:p>
+    <w:p>
+      <w:pPr>
+        <w:pStyle w:val="FirstParagraph"/>
+      </w:pPr>
+      <w:r>
+        <w:t xml:space="preserve">&lt;Model complexity&gt;</w:t>
+      </w:r>
+      <w:r>
+        <w:t xml:space="preserve"> </w:t>
+      </w:r>
+    </w:p>
+    <w:bookmarkEnd w:id="44"/>
+    <w:bookmarkStart w:id="45" w:name="use-of-model-averagingensemble-modelling"/>
+    <w:p>
+      <w:pPr>
+        <w:pStyle w:val="Heading5"/>
+      </w:pPr>
+      <w:r>
+        <w:t xml:space="preserve">Use of model averaging/ensemble modelling</w:t>
+      </w:r>
+    </w:p>
+    <w:p>
+      <w:pPr>
+        <w:pStyle w:val="FirstParagraph"/>
+      </w:pPr>
+      <w:r>
+        <w:t xml:space="preserve">&lt;Model averaging&gt;</w:t>
+      </w:r>
+      <w:r>
+        <w:t xml:space="preserve"> </w:t>
+      </w:r>
+    </w:p>
+    <w:bookmarkEnd w:id="45"/>
+    <w:bookmarkEnd w:id="46"/>
+    <w:bookmarkStart w:id="48" w:name="workflow"/>
+    <w:p>
+      <w:pPr>
+        <w:pStyle w:val="Heading4"/>
+      </w:pPr>
+      <w:r>
+        <w:t xml:space="preserve">Workflow</w:t>
+      </w:r>
+    </w:p>
+    <w:bookmarkStart w:id="47" w:name="Xb53693f145dcd0c046d6c19bdbacf273e7cbbf6"/>
+    <w:p>
+      <w:pPr>
+        <w:pStyle w:val="Heading5"/>
+      </w:pPr>
+      <w:r>
+        <w:t xml:space="preserve">Conceptual description of modelling steps including model fitting, assessment and prediction</w:t>
+      </w:r>
+    </w:p>
+    <w:p>
+      <w:pPr>
+        <w:pStyle w:val="FirstParagraph"/>
+      </w:pPr>
+      <w:r>
+        <w:t xml:space="preserve">Pulled data from GBIF, conducts data thinning, fits model, and builds ensemble from models and predicts in space.</w:t>
+      </w:r>
+    </w:p>
+    <w:bookmarkEnd w:id="47"/>
+    <w:bookmarkEnd w:id="48"/>
+    <w:bookmarkStart w:id="53" w:name="software"/>
+    <w:p>
+      <w:pPr>
+        <w:pStyle w:val="Heading4"/>
+      </w:pPr>
+      <w:r>
+        <w:t xml:space="preserve">Software</w:t>
+      </w:r>
+    </w:p>
+    <w:bookmarkStart w:id="49" w:name="Xaf15522c94ca7ae9ab8d5df8da15ee67eeb44f6"/>
+    <w:p>
+      <w:pPr>
+        <w:pStyle w:val="Heading5"/>
+      </w:pPr>
+      <w:r>
+        <w:t xml:space="preserve">Modelling platform incl. version and key packages used</w:t>
+      </w:r>
+    </w:p>
+    <w:p>
+      <w:pPr>
+        <w:pStyle w:val="FirstParagraph"/>
+      </w:pPr>
+      <w:r>
+        <w:t xml:space="preserve">Written using R version 4.3.1 (2023-06-16 ucrt) with packages, readr version 2.1.4</w:t>
       </w:r>
     </w:p>
     <w:p>
@@ -526,85 +823,7 @@
         <w:pStyle w:val="BodyText"/>
       </w:pPr>
       <w:r>
-        <w:t xml:space="preserve">Response data type: point occurrence</w:t>
-      </w:r>
-    </w:p>
-    <w:bookmarkEnd w:id="28"/>
-    <w:bookmarkStart w:id="29" w:name="predictors"/>
-    <w:p>
-      <w:pPr>
-        <w:pStyle w:val="Heading4"/>
-      </w:pPr>
-      <w:r>
-        <w:t xml:space="preserve">Predictors</w:t>
-      </w:r>
-    </w:p>
-    <w:p>
-      <w:pPr>
-        <w:pStyle w:val="FirstParagraph"/>
-      </w:pPr>
-      <w:r>
-        <w:t xml:space="preserve">&lt;Predictor types&gt;</w:t>
-      </w:r>
-      <w:r>
-        <w:t xml:space="preserve"> </w:t>
-      </w:r>
-    </w:p>
-    <w:bookmarkEnd w:id="29"/>
-    <w:bookmarkStart w:id="30" w:name="hypotheses"/>
-    <w:p>
-      <w:pPr>
-        <w:pStyle w:val="Heading4"/>
-      </w:pPr>
-      <w:r>
-        <w:t xml:space="preserve">Hypotheses</w:t>
-      </w:r>
-    </w:p>
-    <w:p>
-      <w:pPr>
-        <w:pStyle w:val="FirstParagraph"/>
-      </w:pPr>
-      <w:r>
-        <w:t xml:space="preserve">Hypotheses: investigating how environment variables affect the distributions of the species, Linnaea borealis L. in the Cairngorms National Park</w:t>
-      </w:r>
-    </w:p>
-    <w:bookmarkEnd w:id="30"/>
-    <w:bookmarkStart w:id="31" w:name="assumptions"/>
-    <w:p>
-      <w:pPr>
-        <w:pStyle w:val="Heading4"/>
-      </w:pPr>
-      <w:r>
-        <w:t xml:space="preserve">Assumptions</w:t>
-      </w:r>
-    </w:p>
-    <w:p>
-      <w:pPr>
-        <w:pStyle w:val="FirstParagraph"/>
-      </w:pPr>
-      <w:r>
-        <w:t xml:space="preserve">Model assumptions: glm; svm; gaussian process model</w:t>
-      </w:r>
-    </w:p>
-    <w:bookmarkEnd w:id="31"/>
-    <w:bookmarkStart w:id="32" w:name="algorithms"/>
-    <w:p>
-      <w:pPr>
-        <w:pStyle w:val="Heading4"/>
-      </w:pPr>
-      <w:r>
-        <w:t xml:space="preserve">Algorithms</w:t>
-      </w:r>
-    </w:p>
-    <w:p>
-      <w:pPr>
-        <w:pStyle w:val="FirstParagraph"/>
-      </w:pPr>
-      <w:r>
-        <w:t xml:space="preserve">&lt;Modelling techniques&gt;</w:t>
-      </w:r>
-      <w:r>
-        <w:t xml:space="preserve"> </w:t>
+        <w:t xml:space="preserve">rmarkdown version 2.25</w:t>
       </w:r>
     </w:p>
     <w:p>
@@ -612,10 +831,7 @@
         <w:pStyle w:val="BodyText"/>
       </w:pPr>
       <w:r>
-        <w:t xml:space="preserve">&lt;Model complexity&gt;</w:t>
-      </w:r>
-      <w:r>
-        <w:t xml:space="preserve"> </w:t>
+        <w:t xml:space="preserve">dplyr version 1.1.4</w:t>
       </w:r>
     </w:p>
     <w:p>
@@ -623,46 +839,7 @@
         <w:pStyle w:val="BodyText"/>
       </w:pPr>
       <w:r>
-        <w:t xml:space="preserve">&lt;Model averaging&gt;</w:t>
-      </w:r>
-      <w:r>
-        <w:t xml:space="preserve"> </w:t>
-      </w:r>
-    </w:p>
-    <w:bookmarkEnd w:id="32"/>
-    <w:bookmarkStart w:id="33" w:name="workflow"/>
-    <w:p>
-      <w:pPr>
-        <w:pStyle w:val="Heading4"/>
-      </w:pPr>
-      <w:r>
-        <w:t xml:space="preserve">Workflow</w:t>
-      </w:r>
-    </w:p>
-    <w:p>
-      <w:pPr>
-        <w:pStyle w:val="FirstParagraph"/>
-      </w:pPr>
-      <w:r>
-        <w:t xml:space="preserve">Model workflow: Pulled data from GBIF, conducts data thinning, fits model, and builds ensemble from models and predicts in space.</w:t>
-      </w:r>
-    </w:p>
-    <w:bookmarkEnd w:id="33"/>
-    <w:bookmarkStart w:id="35" w:name="software"/>
-    <w:p>
-      <w:pPr>
-        <w:pStyle w:val="Heading4"/>
-      </w:pPr>
-      <w:r>
-        <w:t xml:space="preserve">Software</w:t>
-      </w:r>
-    </w:p>
-    <w:p>
-      <w:pPr>
-        <w:pStyle w:val="FirstParagraph"/>
-      </w:pPr>
-      <w:r>
-        <w:t xml:space="preserve">Software: Written using R version 4.3.1 (2023-06-16 ucrt) with packages, rangeModelMetadata version 0.1.4</w:t>
+        <w:t xml:space="preserve">spThin version 0.2.0</w:t>
       </w:r>
     </w:p>
     <w:p>
@@ -670,7 +847,7 @@
         <w:pStyle w:val="BodyText"/>
       </w:pPr>
       <w:r>
-        <w:t xml:space="preserve">lubridate version 1.9.2</w:t>
+        <w:t xml:space="preserve">knitr version 1.45</w:t>
       </w:r>
     </w:p>
     <w:p>
@@ -678,7 +855,7 @@
         <w:pStyle w:val="BodyText"/>
       </w:pPr>
       <w:r>
-        <w:t xml:space="preserve">forcats version 1.0.0</w:t>
+        <w:t xml:space="preserve">fields version 15.2</w:t>
       </w:r>
     </w:p>
     <w:p>
@@ -686,7 +863,7 @@
         <w:pStyle w:val="BodyText"/>
       </w:pPr>
       <w:r>
-        <w:t xml:space="preserve">stringr version 1.5.1</w:t>
+        <w:t xml:space="preserve">viridisLite version 0.4.2</w:t>
       </w:r>
     </w:p>
     <w:p>
@@ -694,7 +871,7 @@
         <w:pStyle w:val="BodyText"/>
       </w:pPr>
       <w:r>
-        <w:t xml:space="preserve">purrr version 1.0.2</w:t>
+        <w:t xml:space="preserve">spam version 2.10-0</w:t>
       </w:r>
     </w:p>
     <w:p>
@@ -702,7 +879,7 @@
         <w:pStyle w:val="BodyText"/>
       </w:pPr>
       <w:r>
-        <w:t xml:space="preserve">tidyr version 1.3.0</w:t>
+        <w:t xml:space="preserve">rgbif version 3.7.7</w:t>
       </w:r>
     </w:p>
     <w:p>
@@ -710,7 +887,7 @@
         <w:pStyle w:val="BodyText"/>
       </w:pPr>
       <w:r>
-        <w:t xml:space="preserve">tibble version 3.2.1</w:t>
+        <w:t xml:space="preserve">flexsdm version 1.3.3</w:t>
       </w:r>
     </w:p>
     <w:p>
@@ -718,7 +895,7 @@
         <w:pStyle w:val="BodyText"/>
       </w:pPr>
       <w:r>
-        <w:t xml:space="preserve">ggplot2 version 3.4.4</w:t>
+        <w:t xml:space="preserve">sf version 1.0-14</w:t>
       </w:r>
     </w:p>
     <w:p>
@@ -726,7 +903,7 @@
         <w:pStyle w:val="BodyText"/>
       </w:pPr>
       <w:r>
-        <w:t xml:space="preserve">tidyverse version 2.0.0</w:t>
+        <w:t xml:space="preserve">terra version 1.7-39</w:t>
       </w:r>
     </w:p>
     <w:p>
@@ -734,7 +911,7 @@
         <w:pStyle w:val="BodyText"/>
       </w:pPr>
       <w:r>
-        <w:t xml:space="preserve">DT version 0.32</w:t>
+        <w:t xml:space="preserve">devtools version 2.4.5</w:t>
       </w:r>
     </w:p>
     <w:p>
@@ -742,124 +919,24 @@
         <w:pStyle w:val="BodyText"/>
       </w:pPr>
       <w:r>
-        <w:t xml:space="preserve">readr version 2.1.4</w:t>
-      </w:r>
-    </w:p>
-    <w:p>
-      <w:pPr>
-        <w:pStyle w:val="BodyText"/>
-      </w:pPr>
-      <w:r>
-        <w:t xml:space="preserve">rmarkdown version 2.25</w:t>
-      </w:r>
-    </w:p>
-    <w:p>
-      <w:pPr>
-        <w:pStyle w:val="BodyText"/>
-      </w:pPr>
-      <w:r>
-        <w:t xml:space="preserve">dplyr version 1.1.4</w:t>
-      </w:r>
-    </w:p>
-    <w:p>
-      <w:pPr>
-        <w:pStyle w:val="BodyText"/>
-      </w:pPr>
-      <w:r>
-        <w:t xml:space="preserve">spThin version 0.2.0</w:t>
-      </w:r>
-    </w:p>
-    <w:p>
-      <w:pPr>
-        <w:pStyle w:val="BodyText"/>
-      </w:pPr>
-      <w:r>
-        <w:t xml:space="preserve">knitr version 1.45</w:t>
-      </w:r>
-    </w:p>
-    <w:p>
-      <w:pPr>
-        <w:pStyle w:val="BodyText"/>
-      </w:pPr>
-      <w:r>
-        <w:t xml:space="preserve">fields version 15.2</w:t>
-      </w:r>
-    </w:p>
-    <w:p>
-      <w:pPr>
-        <w:pStyle w:val="BodyText"/>
-      </w:pPr>
-      <w:r>
-        <w:t xml:space="preserve">viridisLite version 0.4.2</w:t>
-      </w:r>
-    </w:p>
-    <w:p>
-      <w:pPr>
-        <w:pStyle w:val="BodyText"/>
-      </w:pPr>
-      <w:r>
-        <w:t xml:space="preserve">spam version 2.10-0</w:t>
-      </w:r>
-    </w:p>
-    <w:p>
-      <w:pPr>
-        <w:pStyle w:val="BodyText"/>
-      </w:pPr>
-      <w:r>
-        <w:t xml:space="preserve">rgbif version 3.7.7</w:t>
-      </w:r>
-    </w:p>
-    <w:p>
-      <w:pPr>
-        <w:pStyle w:val="BodyText"/>
-      </w:pPr>
-      <w:r>
-        <w:t xml:space="preserve">flexsdm version 1.3.3</w:t>
-      </w:r>
-    </w:p>
-    <w:p>
-      <w:pPr>
-        <w:pStyle w:val="BodyText"/>
-      </w:pPr>
-      <w:r>
-        <w:t xml:space="preserve">sf version 1.0-14</w:t>
-      </w:r>
-    </w:p>
-    <w:p>
-      <w:pPr>
-        <w:pStyle w:val="BodyText"/>
-      </w:pPr>
-      <w:r>
-        <w:t xml:space="preserve">terra version 1.7-39</w:t>
-      </w:r>
-    </w:p>
-    <w:p>
-      <w:pPr>
-        <w:pStyle w:val="BodyText"/>
-      </w:pPr>
-      <w:r>
-        <w:t xml:space="preserve">devtools version 2.4.5</w:t>
-      </w:r>
-    </w:p>
-    <w:p>
-      <w:pPr>
-        <w:pStyle w:val="BodyText"/>
-      </w:pPr>
-      <w:r>
         <w:t xml:space="preserve">usethis version 2.2.3</w:t>
       </w:r>
     </w:p>
-    <w:p>
-      <w:pPr>
-        <w:pStyle w:val="BodyText"/>
-      </w:pPr>
-      <w:r>
-        <w:t xml:space="preserve">Code availability:</w:t>
-      </w:r>
-      <w:r>
-        <w:t xml:space="preserve"> </w:t>
-      </w:r>
-      <w:hyperlink r:id="rId34">
+    <w:bookmarkEnd w:id="49"/>
+    <w:bookmarkStart w:id="51" w:name="availability-of-codes-e.g.-code-links"/>
+    <w:p>
+      <w:pPr>
+        <w:pStyle w:val="Heading5"/>
+      </w:pPr>
+      <w:r>
+        <w:t xml:space="preserve">Availability of codes, e.g. code links</w:t>
+      </w:r>
+    </w:p>
+    <w:p>
+      <w:pPr>
+        <w:pStyle w:val="FirstParagraph"/>
+      </w:pPr>
+      <w:hyperlink r:id="rId50">
         <w:r>
           <w:rPr>
             <w:rStyle w:val="Hyperlink"/>
@@ -868,489 +945,774 @@
         </w:r>
       </w:hyperlink>
     </w:p>
+    <w:bookmarkEnd w:id="51"/>
+    <w:bookmarkStart w:id="52" w:name="availability-of-data-e.g.-data-links"/>
+    <w:p>
+      <w:pPr>
+        <w:pStyle w:val="Heading5"/>
+      </w:pPr>
+      <w:r>
+        <w:t xml:space="preserve">Availability of data, e.g. data links</w:t>
+      </w:r>
+    </w:p>
+    <w:p>
+      <w:pPr>
+        <w:pStyle w:val="FirstParagraph"/>
+      </w:pPr>
+      <w:r>
+        <w:t xml:space="preserve">data obtained from GBIF API with DOI: 10.15468/dl.p25qfn</w:t>
+      </w:r>
+    </w:p>
+    <w:bookmarkEnd w:id="52"/>
+    <w:bookmarkEnd w:id="53"/>
+    <w:bookmarkEnd w:id="54"/>
+    <w:bookmarkStart w:id="92" w:name="data"/>
+    <w:p>
+      <w:pPr>
+        <w:pStyle w:val="Heading2"/>
+      </w:pPr>
+      <w:r>
+        <w:t xml:space="preserve">Data</w:t>
+      </w:r>
+    </w:p>
+    <w:bookmarkStart w:id="67" w:name="biodiversity-data-1"/>
+    <w:p>
+      <w:pPr>
+        <w:pStyle w:val="Heading4"/>
+      </w:pPr>
+      <w:r>
+        <w:t xml:space="preserve">Biodiversity data</w:t>
+      </w:r>
+    </w:p>
+    <w:bookmarkStart w:id="55" w:name="X31e1d0c1bab943135ba4c9d6e55f97f24ecbe52"/>
+    <w:p>
+      <w:pPr>
+        <w:pStyle w:val="Heading5"/>
+      </w:pPr>
+      <w:r>
+        <w:t xml:space="preserve">Taxon names: e.g., names of subspecies, species, genus, families</w:t>
+      </w:r>
+    </w:p>
+    <w:p>
+      <w:pPr>
+        <w:pStyle w:val="FirstParagraph"/>
+      </w:pPr>
+      <w:r>
+        <w:t xml:space="preserve">species: Linnaea borealis L., phylum: Tracheophyta, order: Dipsacales, family: Caprifoliaceae</w:t>
+      </w:r>
+    </w:p>
+    <w:bookmarkEnd w:id="55"/>
+    <w:bookmarkStart w:id="56" w:name="details-on-taxonomic-reference-system"/>
+    <w:p>
+      <w:pPr>
+        <w:pStyle w:val="Heading5"/>
+      </w:pPr>
+      <w:r>
+        <w:t xml:space="preserve">Details on taxonomic reference system</w:t>
+      </w:r>
+    </w:p>
+    <w:p>
+      <w:pPr>
+        <w:pStyle w:val="FirstParagraph"/>
+      </w:pPr>
+      <w:r>
+        <w:t xml:space="preserve">GBIF taxonomic backbone</w:t>
+      </w:r>
+    </w:p>
+    <w:bookmarkEnd w:id="56"/>
+    <w:bookmarkStart w:id="57" w:name="Xdbd656d996b63c448683eb435ff4c07ce7afbbb"/>
+    <w:p>
+      <w:pPr>
+        <w:pStyle w:val="Heading5"/>
+      </w:pPr>
+      <w:r>
+        <w:t xml:space="preserve">Ecological level: choose from list or insert new values</w:t>
+      </w:r>
+    </w:p>
+    <w:p>
+      <w:pPr>
+        <w:pStyle w:val="FirstParagraph"/>
+      </w:pPr>
+      <w:r>
+        <w:t xml:space="preserve">species</w:t>
+      </w:r>
+    </w:p>
+    <w:bookmarkEnd w:id="57"/>
+    <w:bookmarkStart w:id="58" w:name="Xc09f201b8514d5f57b5bea39af3748a4e9b8457"/>
+    <w:p>
+      <w:pPr>
+        <w:pStyle w:val="Heading5"/>
+      </w:pPr>
+      <w:r>
+        <w:t xml:space="preserve">Details on species data source: e.g., URL/DOI, accession date, database version</w:t>
+      </w:r>
+    </w:p>
+    <w:p>
+      <w:pPr>
+        <w:pStyle w:val="FirstParagraph"/>
+      </w:pPr>
+      <w:r>
+        <w:t xml:space="preserve">&lt;Data sources&gt;</w:t>
+      </w:r>
+      <w:r>
+        <w:t xml:space="preserve"> </w:t>
+      </w:r>
+    </w:p>
+    <w:bookmarkEnd w:id="58"/>
+    <w:bookmarkStart w:id="59" w:name="Xd871ab02052881e7a977ab6f9eb9b445cd8a407"/>
+    <w:p>
+      <w:pPr>
+        <w:pStyle w:val="Heading5"/>
+      </w:pPr>
+      <w:r>
+        <w:t xml:space="preserve">Sampling design: spatial design: e.g. random, uniform, stratified), temporal design, nestedness</w:t>
+      </w:r>
+    </w:p>
+    <w:p>
+      <w:pPr>
+        <w:pStyle w:val="FirstParagraph"/>
+      </w:pPr>
+      <w:r>
+        <w:t xml:space="preserve">opportunistic data</w:t>
+      </w:r>
+    </w:p>
+    <w:bookmarkEnd w:id="59"/>
+    <w:bookmarkStart w:id="60" w:name="X4771b6266aebda3019c2b22cc9b888867ee747a"/>
+    <w:p>
+      <w:pPr>
+        <w:pStyle w:val="Heading5"/>
+      </w:pPr>
+      <w:r>
+        <w:t xml:space="preserve">Sample size per taxon (incl. prevalence): e.g., number of observations/counts, prevalence</w:t>
+      </w:r>
+    </w:p>
+    <w:p>
+      <w:pPr>
+        <w:pStyle w:val="FirstParagraph"/>
+      </w:pPr>
+      <w:r>
+        <w:t xml:space="preserve">species: Linnaea borealis L., sample size = 616</w:t>
+      </w:r>
+    </w:p>
+    <w:bookmarkEnd w:id="60"/>
+    <w:bookmarkStart w:id="61" w:name="countryregion-mask-if-applicable"/>
+    <w:p>
+      <w:pPr>
+        <w:pStyle w:val="Heading5"/>
+      </w:pPr>
+      <w:r>
+        <w:t xml:space="preserve">Country/region mask, if applicable</w:t>
+      </w:r>
+    </w:p>
+    <w:p>
+      <w:pPr>
+        <w:pStyle w:val="FirstParagraph"/>
+      </w:pPr>
+      <w:r>
+        <w:t xml:space="preserve">No mask was used</w:t>
+      </w:r>
+    </w:p>
+    <w:bookmarkEnd w:id="61"/>
+    <w:bookmarkStart w:id="62" w:name="X9596c150b6cfd75fa8bc87dc9a5428f94102837"/>
+    <w:p>
+      <w:pPr>
+        <w:pStyle w:val="Heading5"/>
+      </w:pPr>
+      <w:r>
+        <w:t xml:space="preserve">Details on scaling, if applicable: e.g., rasterisation of polygon maps, spatial and temporal thinning, measures to address spatial uncertainties</w:t>
+      </w:r>
+    </w:p>
+    <w:p>
+      <w:pPr>
+        <w:pStyle w:val="FirstParagraph"/>
+      </w:pPr>
+      <w:r>
+        <w:t xml:space="preserve">spatial thinning: TRUE Thins occurrences based on environmental space, with function occfilt_env()</w:t>
+      </w:r>
+    </w:p>
     <w:p>
       <w:pPr>
         <w:pStyle w:val="BodyText"/>
       </w:pPr>
       <w:r>
-        <w:t xml:space="preserve">Data availability: data obtained from GBIF API with DOI: 50c9509d-22c7-4a22-a47d-8c48425ef4a7 data obtained from GBIF API with DOI: 7a3679ef-5582-4aaa-81f0-8c2545cafc81 data obtained from GBIF API with DOI: 0a013f89-5381-4578-9d82-5f28fd5f1ef6 data obtained from GBIF API with DOI: 14d5676a-2c54-4f94-9023-1e8dcd822aa0 data obtained from GBIF API with DOI: 8a863029-f435-446a-821e-275f4f641165 data obtained from GBIF API with DOI: efb3f1a0-43d5-4ae6-a58f-4fd61043756a data obtained from GBIF API with DOI: 53f13c8f-413e-4537-bda6-98666cd7975f data obtained from GBIF API with DOI: 86d0b5c1-804c-4b98-8104-adeb1bff43c4 data obtained from GBIF API with DOI: 8ef95309-811f-4c3b-a329-a85368e774c9 data obtained from GBIF API with DOI: 0a7c5a4e-db9b-4349-a793-ef4b3ef9e025 data obtained from GBIF API with DOI: 887e6209-ea70-46a7-9652-fc94ca97ae0a data obtained from GBIF API with DOI: 6f86b84a-4a96-4c56-905c-3bfdd6ca9023</w:t>
-      </w:r>
-    </w:p>
-    <w:bookmarkEnd w:id="35"/>
-    <w:bookmarkEnd w:id="36"/>
-    <w:bookmarkStart w:id="41" w:name="data"/>
+        <w:t xml:space="preserve">temporal thinning: FALSE</w:t>
+      </w:r>
+    </w:p>
+    <w:bookmarkEnd w:id="62"/>
+    <w:bookmarkStart w:id="63" w:name="X9109e3a81f4147743cb60724995e6e1e1ecc5db"/>
+    <w:p>
+      <w:pPr>
+        <w:pStyle w:val="Heading5"/>
+      </w:pPr>
+      <w:r>
+        <w:t xml:space="preserve">Details on data cleaning/filtering steps, if applicable: e.g., taxonomically, outlier presence/treatment</w:t>
+      </w:r>
+    </w:p>
+    <w:p>
+      <w:pPr>
+        <w:pStyle w:val="FirstParagraph"/>
+      </w:pPr>
+      <w:r>
+        <w:t xml:space="preserve">no cleaning/filtering steps</w:t>
+      </w:r>
+    </w:p>
+    <w:bookmarkEnd w:id="63"/>
+    <w:bookmarkStart w:id="64" w:name="X1cf9b323d1f61eddc429fec2b703b053c3de636"/>
+    <w:p>
+      <w:pPr>
+        <w:pStyle w:val="Heading5"/>
+      </w:pPr>
+      <w:r>
+        <w:t xml:space="preserve">Details on absence data collection, if applicable</w:t>
+      </w:r>
+    </w:p>
+    <w:p>
+      <w:pPr>
+        <w:pStyle w:val="FirstParagraph"/>
+      </w:pPr>
+      <w:r>
+        <w:t xml:space="preserve">not applicable</w:t>
+      </w:r>
+    </w:p>
+    <w:bookmarkEnd w:id="64"/>
+    <w:bookmarkStart w:id="65" w:name="X2a6cb17f100f123f1a95018ba27aa994a80764a"/>
+    <w:p>
+      <w:pPr>
+        <w:pStyle w:val="Heading5"/>
+      </w:pPr>
+      <w:r>
+        <w:t xml:space="preserve">Details on background data derivation, if applicable: e.g., spatial and temporal extent, spatial and temporal buffer, bias correction (e.g. target group sampling)</w:t>
+      </w:r>
+    </w:p>
+    <w:p>
+      <w:pPr>
+        <w:pStyle w:val="FirstParagraph"/>
+      </w:pPr>
+      <w:r>
+        <w:t xml:space="preserve">Species occurences plotted for only species: Linnaea borealis L.</w:t>
+      </w:r>
+    </w:p>
+    <w:p>
+      <w:pPr>
+        <w:pStyle w:val="BodyText"/>
+      </w:pPr>
+      <w:r>
+        <w:t xml:space="preserve">Spatial buffer: TRUE spatial buffer established with function calib_area()</w:t>
+      </w:r>
+    </w:p>
+    <w:bookmarkEnd w:id="65"/>
+    <w:bookmarkStart w:id="66" w:name="X144b592009edaaadfe2d763b5375be7cc2782ff"/>
+    <w:p>
+      <w:pPr>
+        <w:pStyle w:val="Heading5"/>
+      </w:pPr>
+      <w:r>
+        <w:t xml:space="preserve">Details on potential errors and biases in data, if applicable: e.g., detection probability, misidentification potential, geo-referencing errors, sampling bias</w:t>
+      </w:r>
+    </w:p>
+    <w:bookmarkEnd w:id="66"/>
+    <w:bookmarkEnd w:id="67"/>
+    <w:bookmarkStart w:id="71" w:name="data-partitioning"/>
+    <w:p>
+      <w:pPr>
+        <w:pStyle w:val="Heading4"/>
+      </w:pPr>
+      <w:r>
+        <w:t xml:space="preserve">Data partitioning</w:t>
+      </w:r>
+    </w:p>
+    <w:bookmarkStart w:id="68" w:name="Xc7e934b677922116ee4275b41856e3d38d6fb0c"/>
+    <w:p>
+      <w:pPr>
+        <w:pStyle w:val="Heading5"/>
+      </w:pPr>
+      <w:r>
+        <w:t xml:space="preserve">Selection of training data (for model fitting)</w:t>
+      </w:r>
+    </w:p>
+    <w:p>
+      <w:pPr>
+        <w:pStyle w:val="FirstParagraph"/>
+      </w:pPr>
+      <w:r>
+        <w:t xml:space="preserve">random_partitioning: TRUE</w:t>
+      </w:r>
+    </w:p>
+    <w:p>
+      <w:pPr>
+        <w:pStyle w:val="BodyText"/>
+      </w:pPr>
+      <w:r>
+        <w:t xml:space="preserve">conducted automatically in flexsdm using 4 fold random partitioning</w:t>
+      </w:r>
+    </w:p>
+    <w:bookmarkEnd w:id="68"/>
+    <w:bookmarkStart w:id="69" w:name="X037d965cdd510249f0e8871e564d2a3941052cb"/>
+    <w:p>
+      <w:pPr>
+        <w:pStyle w:val="Heading5"/>
+      </w:pPr>
+      <w:r>
+        <w:t xml:space="preserve">Selection of validation data (withheld from model fitting, used for estimating prediction error for model selection, model averaging or ensemble): e.g., cross-validation method</w:t>
+      </w:r>
+    </w:p>
+    <w:p>
+      <w:pPr>
+        <w:pStyle w:val="FirstParagraph"/>
+      </w:pPr>
+      <w:r>
+        <w:t xml:space="preserve">we calculate TSS, the threshold at which sensitivity and specificity are equal, as the performance metric used for selecting the best combination of hyper-parameter values in the tuned Maximum Entropy model.</w:t>
+      </w:r>
+    </w:p>
+    <w:bookmarkEnd w:id="69"/>
+    <w:bookmarkStart w:id="70" w:name="X78942473382e7f57fc5db20a98210f8500eb378"/>
+    <w:p>
+      <w:pPr>
+        <w:pStyle w:val="Heading5"/>
+      </w:pPr>
+      <w:r>
+        <w:t xml:space="preserve">Selection of test (truly independent) data , sensu Hastie, et al. (2009)</w:t>
+      </w:r>
+    </w:p>
+    <w:p>
+      <w:pPr>
+        <w:pStyle w:val="FirstParagraph"/>
+      </w:pPr>
+      <w:r>
+        <w:t xml:space="preserve">random_partitioning: TRUE</w:t>
+      </w:r>
+    </w:p>
+    <w:p>
+      <w:pPr>
+        <w:pStyle w:val="BodyText"/>
+      </w:pPr>
+      <w:r>
+        <w:t xml:space="preserve">conducted automatically in flexsdm using 4 fold random partitioning</w:t>
+      </w:r>
+    </w:p>
+    <w:bookmarkEnd w:id="70"/>
+    <w:bookmarkEnd w:id="71"/>
+    <w:bookmarkStart w:id="82" w:name="predictor-variables"/>
+    <w:p>
+      <w:pPr>
+        <w:pStyle w:val="Heading4"/>
+      </w:pPr>
+      <w:r>
+        <w:t xml:space="preserve">Predictor variables</w:t>
+      </w:r>
+    </w:p>
+    <w:bookmarkStart w:id="72" w:name="state-predictor-variables-used"/>
+    <w:p>
+      <w:pPr>
+        <w:pStyle w:val="Heading5"/>
+      </w:pPr>
+      <w:r>
+        <w:t xml:space="preserve">State predictor variables used</w:t>
+      </w:r>
+    </w:p>
+    <w:p>
+      <w:pPr>
+        <w:pStyle w:val="FirstParagraph"/>
+      </w:pPr>
+      <w:r>
+        <w:t xml:space="preserve">bio01, bio02, bio05, bio06, bio12, bio13, bio14, bio15, elevation, slope, aspect, hillshade, Percent_Tree_Cover, NDVI, ph, soil_carbon, grass, flooded_vegetation, crops, shrub_and_scrub, built, bare, snow_and_ice, prox_water, prox_grass, prox_flooded_vegetation, prox_crops, prox_shrub_and_scrub, prox_built, prox_bare, prox_snow_and_ice</w:t>
+      </w:r>
+    </w:p>
+    <w:bookmarkEnd w:id="72"/>
+    <w:bookmarkStart w:id="73" w:name="X157d1ccab75ebba6cec91183a7545bb8b12f143"/>
+    <w:p>
+      <w:pPr>
+        <w:pStyle w:val="Heading5"/>
+      </w:pPr>
+      <w:r>
+        <w:t xml:space="preserve">Details on data sources: e.g., URL/DOI, accession date, database version</w:t>
+      </w:r>
+    </w:p>
+    <w:p>
+      <w:pPr>
+        <w:pStyle w:val="FirstParagraph"/>
+      </w:pPr>
+      <w:r>
+        <w:t xml:space="preserve">Google earth engine</w:t>
+      </w:r>
+    </w:p>
+    <w:bookmarkEnd w:id="73"/>
+    <w:bookmarkStart w:id="74" w:name="spatial-extent-of-raw-data"/>
+    <w:p>
+      <w:pPr>
+        <w:pStyle w:val="Heading5"/>
+      </w:pPr>
+      <w:r>
+        <w:t xml:space="preserve">Spatial extent of raw data</w:t>
+      </w:r>
+    </w:p>
+    <w:p>
+      <w:pPr>
+        <w:pStyle w:val="FirstParagraph"/>
+      </w:pPr>
+      <w:r>
+        <w:t xml:space="preserve">Spatial extent: -4.47763888888889, -2.79986111111111, 56.7401388888889, 57.4134722222222 (xmin, xmax, ymin, ymax)</w:t>
+      </w:r>
+    </w:p>
+    <w:bookmarkEnd w:id="74"/>
+    <w:bookmarkStart w:id="75" w:name="spatial-resolution-of-raw-data"/>
+    <w:p>
+      <w:pPr>
+        <w:pStyle w:val="Heading5"/>
+      </w:pPr>
+      <w:r>
+        <w:t xml:space="preserve">Spatial resolution of raw data</w:t>
+      </w:r>
+    </w:p>
+    <w:p>
+      <w:pPr>
+        <w:pStyle w:val="FirstParagraph"/>
+      </w:pPr>
+      <w:r>
+        <w:t xml:space="preserve">0.1 km</w:t>
+      </w:r>
+    </w:p>
+    <w:bookmarkEnd w:id="75"/>
+    <w:bookmarkStart w:id="76" w:name="X2b2fc2a22a9734aaa212185ba7804182582b4e8"/>
+    <w:p>
+      <w:pPr>
+        <w:pStyle w:val="Heading5"/>
+      </w:pPr>
+      <w:r>
+        <w:t xml:space="preserve">Coordinate reference system (CRS), e.g. proj4 string, EPSG code, ESRI PE string</w:t>
+      </w:r>
+    </w:p>
+    <w:p>
+      <w:pPr>
+        <w:pStyle w:val="FirstParagraph"/>
+      </w:pPr>
+      <w:r>
+        <w:t xml:space="preserve">WGS 84</w:t>
+      </w:r>
+    </w:p>
+    <w:bookmarkEnd w:id="76"/>
+    <w:bookmarkStart w:id="77" w:name="temporal-extent-of-raw-data"/>
+    <w:p>
+      <w:pPr>
+        <w:pStyle w:val="Heading5"/>
+      </w:pPr>
+      <w:r>
+        <w:t xml:space="preserve">Temporal extent of raw data</w:t>
+      </w:r>
+    </w:p>
+    <w:p>
+      <w:pPr>
+        <w:pStyle w:val="FirstParagraph"/>
+      </w:pPr>
+      <w:r>
+        <w:t xml:space="preserve">No temporal extent</w:t>
+      </w:r>
+    </w:p>
+    <w:bookmarkEnd w:id="77"/>
+    <w:bookmarkStart w:id="78" w:name="Xc7649446de8401e4abae18c329440b19ebceafa"/>
+    <w:p>
+      <w:pPr>
+        <w:pStyle w:val="Heading5"/>
+      </w:pPr>
+      <w:r>
+        <w:t xml:space="preserve">Temporal resolution of raw data, if applicable</w:t>
+      </w:r>
+    </w:p>
+    <w:p>
+      <w:pPr>
+        <w:pStyle w:val="FirstParagraph"/>
+      </w:pPr>
+      <w:r>
+        <w:t xml:space="preserve">No temporal resolution</w:t>
+      </w:r>
+    </w:p>
+    <w:bookmarkEnd w:id="78"/>
+    <w:bookmarkStart w:id="79" w:name="X654ff9501737df83e9a9d64c8a6b772c17e08b1"/>
+    <w:p>
+      <w:pPr>
+        <w:pStyle w:val="Heading5"/>
+      </w:pPr>
+      <w:r>
+        <w:t xml:space="preserve">Details on data processing and on spatial, temporal and thematic scaling: e.g. upscaling/downscaling, transformations, normalisations, thematic aggregations (e.g. of land cover classes), measures to address spatial uncertainties</w:t>
+      </w:r>
+    </w:p>
+    <w:p>
+      <w:pPr>
+        <w:pStyle w:val="FirstParagraph"/>
+      </w:pPr>
+      <w:r>
+        <w:t xml:space="preserve">no upscaling/downscaling</w:t>
+      </w:r>
+    </w:p>
+    <w:bookmarkEnd w:id="79"/>
+    <w:bookmarkStart w:id="80" w:name="X1b65d0e39744b5cd833c6190fad4da47dfee804"/>
+    <w:p>
+      <w:pPr>
+        <w:pStyle w:val="Heading5"/>
+      </w:pPr>
+      <w:r>
+        <w:t xml:space="preserve">Details on measurements errors and bias, when known</w:t>
+      </w:r>
+    </w:p>
+    <w:bookmarkEnd w:id="80"/>
+    <w:bookmarkStart w:id="81" w:name="Xba36413ecda70be322dac2df42068fee075f721"/>
+    <w:p>
+      <w:pPr>
+        <w:pStyle w:val="Heading5"/>
+      </w:pPr>
+      <w:r>
+        <w:t xml:space="preserve">Details on dimension reduction of variable set, if applicable - if model-based, this should be contained in Model section (element: Details on pre-selection of variables)</w:t>
+      </w:r>
+    </w:p>
+    <w:bookmarkEnd w:id="81"/>
+    <w:bookmarkEnd w:id="82"/>
+    <w:bookmarkStart w:id="91" w:name="transfer-data"/>
+    <w:p>
+      <w:pPr>
+        <w:pStyle w:val="Heading4"/>
+      </w:pPr>
+      <w:r>
+        <w:t xml:space="preserve">Transfer data</w:t>
+      </w:r>
+    </w:p>
+    <w:bookmarkStart w:id="83" w:name="Xaa81bd122adedc8ec7b5da282cd232ac578a4e2"/>
+    <w:p>
+      <w:pPr>
+        <w:pStyle w:val="Heading5"/>
+      </w:pPr>
+      <w:r>
+        <w:t xml:space="preserve">Details on data sources: e.g., URL/DOI, accession date, database version</w:t>
+      </w:r>
+    </w:p>
+    <w:p>
+      <w:pPr>
+        <w:pStyle w:val="FirstParagraph"/>
+      </w:pPr>
+      <w:r>
+        <w:t xml:space="preserve">random_partitioning: TRUE</w:t>
+      </w:r>
+    </w:p>
+    <w:p>
+      <w:pPr>
+        <w:pStyle w:val="BodyText"/>
+      </w:pPr>
+      <w:r>
+        <w:t xml:space="preserve">Model was validated using only 4 fold random partitioning</w:t>
+      </w:r>
+    </w:p>
+    <w:bookmarkEnd w:id="83"/>
+    <w:bookmarkStart w:id="84" w:name="spatial-extent-of-transfer-data"/>
+    <w:p>
+      <w:pPr>
+        <w:pStyle w:val="Heading5"/>
+      </w:pPr>
+      <w:r>
+        <w:t xml:space="preserve">Spatial extent of transfer data</w:t>
+      </w:r>
+    </w:p>
+    <w:p>
+      <w:pPr>
+        <w:pStyle w:val="FirstParagraph"/>
+      </w:pPr>
+      <w:r>
+        <w:t xml:space="preserve">&lt;Spatial extent&gt;</w:t>
+      </w:r>
+      <w:r>
+        <w:t xml:space="preserve"> </w:t>
+      </w:r>
+    </w:p>
+    <w:bookmarkEnd w:id="84"/>
+    <w:bookmarkStart w:id="85" w:name="spatial-resolution-of-transfer-data"/>
+    <w:p>
+      <w:pPr>
+        <w:pStyle w:val="Heading5"/>
+      </w:pPr>
+      <w:r>
+        <w:t xml:space="preserve">Spatial resolution of transfer data</w:t>
+      </w:r>
+    </w:p>
+    <w:p>
+      <w:pPr>
+        <w:pStyle w:val="FirstParagraph"/>
+      </w:pPr>
+      <w:r>
+        <w:t xml:space="preserve">Not applicable</w:t>
+      </w:r>
+    </w:p>
+    <w:bookmarkEnd w:id="85"/>
+    <w:bookmarkStart w:id="86" w:name="temporal-extent-of-transfer-data"/>
+    <w:p>
+      <w:pPr>
+        <w:pStyle w:val="Heading5"/>
+      </w:pPr>
+      <w:r>
+        <w:t xml:space="preserve">Temporal extent of transfer data</w:t>
+      </w:r>
+    </w:p>
+    <w:p>
+      <w:pPr>
+        <w:pStyle w:val="FirstParagraph"/>
+      </w:pPr>
+      <w:r>
+        <w:t xml:space="preserve">Not applicable</w:t>
+      </w:r>
+    </w:p>
+    <w:bookmarkEnd w:id="86"/>
+    <w:bookmarkStart w:id="87" w:name="X9765f5a9de71f856784be07a713d95ace2d7ecb"/>
+    <w:p>
+      <w:pPr>
+        <w:pStyle w:val="Heading5"/>
+      </w:pPr>
+      <w:r>
+        <w:t xml:space="preserve">Temporal resolution of transfer data, if applicable</w:t>
+      </w:r>
+    </w:p>
+    <w:p>
+      <w:pPr>
+        <w:pStyle w:val="FirstParagraph"/>
+      </w:pPr>
+      <w:r>
+        <w:t xml:space="preserve">Not applicable</w:t>
+      </w:r>
+    </w:p>
+    <w:bookmarkEnd w:id="87"/>
+    <w:bookmarkStart w:id="88" w:name="models-and-scenarios-used"/>
+    <w:p>
+      <w:pPr>
+        <w:pStyle w:val="Heading5"/>
+      </w:pPr>
+      <w:r>
+        <w:t xml:space="preserve">Models and scenarios used</w:t>
+      </w:r>
+    </w:p>
+    <w:p>
+      <w:pPr>
+        <w:pStyle w:val="FirstParagraph"/>
+      </w:pPr>
+      <w:r>
+        <w:t xml:space="preserve">Not applicable</w:t>
+      </w:r>
+    </w:p>
+    <w:bookmarkEnd w:id="88"/>
+    <w:bookmarkStart w:id="89" w:name="X65c4266520e606fd06faefde8bde5d5eb4ead4a"/>
+    <w:p>
+      <w:pPr>
+        <w:pStyle w:val="Heading5"/>
+      </w:pPr>
+      <w:r>
+        <w:t xml:space="preserve">Details on data processing and scaling (see section Predictor variables)</w:t>
+      </w:r>
+    </w:p>
+    <w:p>
+      <w:pPr>
+        <w:pStyle w:val="FirstParagraph"/>
+      </w:pPr>
+      <w:r>
+        <w:t xml:space="preserve">Not applicable</w:t>
+      </w:r>
+    </w:p>
+    <w:bookmarkEnd w:id="89"/>
+    <w:bookmarkStart w:id="90" w:name="X22ab98974af4fe6fc2976e6c686970218b771c8"/>
+    <w:p>
+      <w:pPr>
+        <w:pStyle w:val="Heading5"/>
+      </w:pPr>
+      <w:r>
+        <w:t xml:space="preserve">Quantification of novel environmental conditions and novel environmental combinations: e.g., distance to training data</w:t>
+      </w:r>
+    </w:p>
+    <w:p>
+      <w:pPr>
+        <w:pStyle w:val="FirstParagraph"/>
+      </w:pPr>
+      <w:r>
+        <w:t xml:space="preserve">Not applicable</w:t>
+      </w:r>
+    </w:p>
+    <w:bookmarkEnd w:id="90"/>
+    <w:bookmarkEnd w:id="91"/>
+    <w:bookmarkEnd w:id="92"/>
+    <w:bookmarkStart w:id="114" w:name="model"/>
     <w:p>
       <w:pPr>
         <w:pStyle w:val="Heading2"/>
       </w:pPr>
       <w:r>
-        <w:t xml:space="preserve">Data</w:t>
-      </w:r>
-    </w:p>
-    <w:bookmarkStart w:id="37" w:name="biodiversity-data-1"/>
+        <w:t xml:space="preserve">Model</w:t>
+      </w:r>
+    </w:p>
+    <w:bookmarkStart w:id="94" w:name="variable-pre-selection"/>
     <w:p>
       <w:pPr>
         <w:pStyle w:val="Heading4"/>
       </w:pPr>
       <w:r>
-        <w:t xml:space="preserve">Biodiversity data</w:t>
-      </w:r>
-    </w:p>
-    <w:p>
-      <w:pPr>
-        <w:pStyle w:val="FirstParagraph"/>
-      </w:pPr>
-      <w:r>
-        <w:t xml:space="preserve">Taxon names: species: Linnaea borealis L., phylum: Tracheophyta, order: Dipsacales, family: Caprifoliaceae</w:t>
-      </w:r>
-    </w:p>
-    <w:p>
-      <w:pPr>
-        <w:pStyle w:val="BodyText"/>
-      </w:pPr>
-      <w:r>
-        <w:t xml:space="preserve">Taxonomic reference system: GBIF taxonomic backbone</w:t>
-      </w:r>
-    </w:p>
-    <w:p>
-      <w:pPr>
-        <w:pStyle w:val="BodyText"/>
-      </w:pPr>
-      <w:r>
-        <w:t xml:space="preserve">Ecological level: species</w:t>
-      </w:r>
-    </w:p>
-    <w:p>
-      <w:pPr>
-        <w:pStyle w:val="BodyText"/>
-      </w:pPr>
-      <w:r>
-        <w:t xml:space="preserve">Data sources: data obtained from GBIF API with DOI: 50c9509d-22c7-4a22-a47d-8c48425ef4a7 accessed at: 2024-02-23 14:16:34</w:t>
-      </w:r>
-    </w:p>
-    <w:p>
-      <w:pPr>
-        <w:pStyle w:val="BodyText"/>
-      </w:pPr>
-      <w:r>
-        <w:t xml:space="preserve">data obtained from GBIF API with DOI: 7a3679ef-5582-4aaa-81f0-8c2545cafc81 accessed at: 2024-02-23 14:16:34</w:t>
-      </w:r>
-    </w:p>
-    <w:p>
-      <w:pPr>
-        <w:pStyle w:val="BodyText"/>
-      </w:pPr>
-      <w:r>
-        <w:t xml:space="preserve">data obtained from GBIF API with DOI: 0a013f89-5381-4578-9d82-5f28fd5f1ef6 accessed at: 2024-02-23 14:16:34</w:t>
-      </w:r>
-    </w:p>
-    <w:p>
-      <w:pPr>
-        <w:pStyle w:val="BodyText"/>
-      </w:pPr>
-      <w:r>
-        <w:t xml:space="preserve">data obtained from GBIF API with DOI: 14d5676a-2c54-4f94-9023-1e8dcd822aa0 accessed at: 2024-02-23 14:16:34</w:t>
-      </w:r>
-    </w:p>
-    <w:p>
-      <w:pPr>
-        <w:pStyle w:val="BodyText"/>
-      </w:pPr>
-      <w:r>
-        <w:t xml:space="preserve">data obtained from GBIF API with DOI: 8a863029-f435-446a-821e-275f4f641165 accessed at: 2024-02-23 14:16:34</w:t>
-      </w:r>
-    </w:p>
-    <w:p>
-      <w:pPr>
-        <w:pStyle w:val="BodyText"/>
-      </w:pPr>
-      <w:r>
-        <w:t xml:space="preserve">data obtained from GBIF API with DOI: efb3f1a0-43d5-4ae6-a58f-4fd61043756a accessed at: 2024-02-23 14:16:34</w:t>
-      </w:r>
-    </w:p>
-    <w:p>
-      <w:pPr>
-        <w:pStyle w:val="BodyText"/>
-      </w:pPr>
-      <w:r>
-        <w:t xml:space="preserve">data obtained from GBIF API with DOI: 53f13c8f-413e-4537-bda6-98666cd7975f accessed at: 2024-02-23 14:16:34</w:t>
-      </w:r>
-    </w:p>
-    <w:p>
-      <w:pPr>
-        <w:pStyle w:val="BodyText"/>
-      </w:pPr>
-      <w:r>
-        <w:t xml:space="preserve">data obtained from GBIF API with DOI: 86d0b5c1-804c-4b98-8104-adeb1bff43c4 accessed at: 2024-02-23 14:16:34</w:t>
-      </w:r>
-    </w:p>
-    <w:p>
-      <w:pPr>
-        <w:pStyle w:val="BodyText"/>
-      </w:pPr>
-      <w:r>
-        <w:t xml:space="preserve">data obtained from GBIF API with DOI: 8ef95309-811f-4c3b-a329-a85368e774c9 accessed at: 2024-02-23 14:16:34</w:t>
-      </w:r>
-    </w:p>
-    <w:p>
-      <w:pPr>
-        <w:pStyle w:val="BodyText"/>
-      </w:pPr>
-      <w:r>
-        <w:t xml:space="preserve">data obtained from GBIF API with DOI: 0a7c5a4e-db9b-4349-a793-ef4b3ef9e025 accessed at: 2024-02-23 14:16:34</w:t>
-      </w:r>
-    </w:p>
-    <w:p>
-      <w:pPr>
-        <w:pStyle w:val="BodyText"/>
-      </w:pPr>
-      <w:r>
-        <w:t xml:space="preserve">data obtained from GBIF API with DOI: 887e6209-ea70-46a7-9652-fc94ca97ae0a accessed at: 2024-02-23 14:16:34</w:t>
-      </w:r>
-    </w:p>
-    <w:p>
-      <w:pPr>
-        <w:pStyle w:val="BodyText"/>
-      </w:pPr>
-      <w:r>
-        <w:t xml:space="preserve">data obtained from GBIF API with DOI: 6f86b84a-4a96-4c56-905c-3bfdd6ca9023 accessed at: 2024-02-23 14:16:34</w:t>
-      </w:r>
-    </w:p>
-    <w:p>
-      <w:pPr>
-        <w:pStyle w:val="BodyText"/>
-      </w:pPr>
-      <w:r>
-        <w:t xml:space="preserve">Sampling design: opportunistic data</w:t>
-      </w:r>
-    </w:p>
-    <w:p>
-      <w:pPr>
-        <w:pStyle w:val="BodyText"/>
-      </w:pPr>
-      <w:r>
-        <w:t xml:space="preserve">Sample size: species: Linnaea borealis L., sample size = 970</w:t>
-      </w:r>
-    </w:p>
-    <w:p>
-      <w:pPr>
-        <w:pStyle w:val="BodyText"/>
-      </w:pPr>
-      <w:r>
-        <w:t xml:space="preserve">Clipping: No mask was used</w:t>
-      </w:r>
-    </w:p>
-    <w:p>
-      <w:pPr>
-        <w:pStyle w:val="BodyText"/>
-      </w:pPr>
-      <w:r>
-        <w:t xml:space="preserve">Scaling: spatial thinning: TRUE Thins occurrences based on environmental space, with function occfilt_env()</w:t>
-      </w:r>
-    </w:p>
-    <w:p>
-      <w:pPr>
-        <w:pStyle w:val="BodyText"/>
-      </w:pPr>
-      <w:r>
-        <w:t xml:space="preserve">temporal thinning: FALSE</w:t>
-      </w:r>
-    </w:p>
-    <w:p>
-      <w:pPr>
-        <w:pStyle w:val="BodyText"/>
-      </w:pPr>
-      <w:r>
-        <w:t xml:space="preserve">Cleaning: no cleaning/filtering steps</w:t>
-      </w:r>
-    </w:p>
-    <w:p>
-      <w:pPr>
-        <w:pStyle w:val="BodyText"/>
-      </w:pPr>
-      <w:r>
-        <w:t xml:space="preserve">Absence data: not applicable</w:t>
-      </w:r>
-    </w:p>
-    <w:p>
-      <w:pPr>
-        <w:pStyle w:val="BodyText"/>
-      </w:pPr>
-      <w:r>
-        <w:t xml:space="preserve">Background data: Species occurences plotted for only species: Linnaea borealis L.</w:t>
-      </w:r>
-    </w:p>
-    <w:p>
-      <w:pPr>
-        <w:pStyle w:val="BodyText"/>
-      </w:pPr>
-      <w:r>
-        <w:t xml:space="preserve">Spatial buffer: TRUE spatial buffer established with function calib_area()</w:t>
-      </w:r>
-    </w:p>
-    <w:bookmarkEnd w:id="37"/>
-    <w:bookmarkStart w:id="38" w:name="data-partitioning"/>
+        <w:t xml:space="preserve">Variable pre-selection</w:t>
+      </w:r>
+    </w:p>
+    <w:bookmarkStart w:id="93" w:name="X670971f0747490c2394f3b84fb4c842ea75bae5"/>
+    <w:p>
+      <w:pPr>
+        <w:pStyle w:val="Heading5"/>
+      </w:pPr>
+      <w:r>
+        <w:t xml:space="preserve">Details on pre-selection of variables, if applicable</w:t>
+      </w:r>
+    </w:p>
+    <w:p>
+      <w:pPr>
+        <w:pStyle w:val="FirstParagraph"/>
+      </w:pPr>
+      <w:r>
+        <w:t xml:space="preserve">Not applicable</w:t>
+      </w:r>
+    </w:p>
+    <w:bookmarkEnd w:id="93"/>
+    <w:bookmarkEnd w:id="94"/>
+    <w:bookmarkStart w:id="96" w:name="multicollinearity"/>
     <w:p>
       <w:pPr>
         <w:pStyle w:val="Heading4"/>
       </w:pPr>
       <w:r>
-        <w:t xml:space="preserve">Data partitioning</w:t>
-      </w:r>
-    </w:p>
-    <w:p>
-      <w:pPr>
-        <w:pStyle w:val="FirstParagraph"/>
-      </w:pPr>
-      <w:r>
-        <w:t xml:space="preserve">Training data: random_partitioning: TRUE</w:t>
-      </w:r>
-    </w:p>
-    <w:p>
-      <w:pPr>
-        <w:pStyle w:val="BodyText"/>
-      </w:pPr>
-      <w:r>
-        <w:t xml:space="preserve">conducted automatically in flexsdm using 4 fold random partitioning</w:t>
-      </w:r>
-    </w:p>
-    <w:p>
-      <w:pPr>
-        <w:pStyle w:val="BodyText"/>
-      </w:pPr>
-      <w:r>
-        <w:t xml:space="preserve">Validation data: we calculate TSS, the threshold at which sensitivity and specificity are equal, as the performance metric used for selecting the best combination of hyper-parameter values in the tuned Maximum Entropy model.</w:t>
-      </w:r>
-    </w:p>
-    <w:p>
-      <w:pPr>
-        <w:pStyle w:val="BodyText"/>
-      </w:pPr>
-      <w:r>
-        <w:t xml:space="preserve">Test data: random_partitioning: TRUE</w:t>
-      </w:r>
-    </w:p>
-    <w:p>
-      <w:pPr>
-        <w:pStyle w:val="BodyText"/>
-      </w:pPr>
-      <w:r>
-        <w:t xml:space="preserve">conducted automatically in flexsdm using 4 fold random partitioning</w:t>
-      </w:r>
-    </w:p>
-    <w:bookmarkEnd w:id="38"/>
-    <w:bookmarkStart w:id="39" w:name="predictor-variables"/>
+        <w:t xml:space="preserve">Multicollinearity</w:t>
+      </w:r>
+    </w:p>
+    <w:bookmarkStart w:id="95" w:name="X4e2dc08a650696b61c6829e2ed0fbe04d0fc151"/>
+    <w:p>
+      <w:pPr>
+        <w:pStyle w:val="Heading5"/>
+      </w:pPr>
+      <w:r>
+        <w:t xml:space="preserve">Methods for identifying and dealing with multicollinearity (Dormann, et al. 2013) or justification if multicollinearity is not explicitly dealt with</w:t>
+      </w:r>
+    </w:p>
+    <w:p>
+      <w:pPr>
+        <w:pStyle w:val="FirstParagraph"/>
+      </w:pPr>
+      <w:r>
+        <w:t xml:space="preserve">No methods used to handle collinearity</w:t>
+      </w:r>
+    </w:p>
+    <w:bookmarkEnd w:id="95"/>
+    <w:bookmarkEnd w:id="96"/>
+    <w:bookmarkStart w:id="99" w:name="model-settings"/>
     <w:p>
       <w:pPr>
         <w:pStyle w:val="Heading4"/>
       </w:pPr>
       <w:r>
-        <w:t xml:space="preserve">Predictor variables</w:t>
-      </w:r>
-    </w:p>
-    <w:p>
-      <w:pPr>
-        <w:pStyle w:val="FirstParagraph"/>
-      </w:pPr>
-      <w:r>
-        <w:t xml:space="preserve">Predictor variables: bio01, bio02, bio05, bio06, bio12, bio13, bio14, bio15, elevation, slope, aspect, hillshade, Percent_Tree_Cover, NDVI, ph, soil_carbon, grass, flooded_vegetation, crops, shrub_and_scrub, built, bare, snow_and_ice, prox_water, prox_grass, prox_flooded_vegetation, prox_crops, prox_shrub_and_scrub, prox_built, prox_bare, prox_snow_and_ice</w:t>
-      </w:r>
-    </w:p>
-    <w:p>
-      <w:pPr>
-        <w:pStyle w:val="BodyText"/>
-      </w:pPr>
-      <w:r>
-        <w:t xml:space="preserve">Data sources: Google earth engine</w:t>
-      </w:r>
-    </w:p>
-    <w:p>
-      <w:pPr>
-        <w:pStyle w:val="BodyText"/>
-      </w:pPr>
-      <w:r>
-        <w:t xml:space="preserve">Spatial extent: -4.47763888888889, -2.79986111111111, 56.7401388888889, 57.4134722222222 (xmin, xmax, ymin, ymax)</w:t>
-      </w:r>
-    </w:p>
-    <w:p>
-      <w:pPr>
-        <w:pStyle w:val="BodyText"/>
-      </w:pPr>
-      <w:r>
-        <w:t xml:space="preserve">Spatial resolution: 0.1 km</w:t>
-      </w:r>
-    </w:p>
-    <w:p>
-      <w:pPr>
-        <w:pStyle w:val="BodyText"/>
-      </w:pPr>
-      <w:r>
-        <w:t xml:space="preserve">Coordinate reference system: WGS 84</w:t>
-      </w:r>
-    </w:p>
-    <w:p>
-      <w:pPr>
-        <w:pStyle w:val="BodyText"/>
-      </w:pPr>
-      <w:r>
-        <w:t xml:space="preserve">Temporal extent: No temporal extent</w:t>
-      </w:r>
-    </w:p>
-    <w:p>
-      <w:pPr>
-        <w:pStyle w:val="BodyText"/>
-      </w:pPr>
-      <w:r>
-        <w:t xml:space="preserve">Temporal resolution: No temporal resolution</w:t>
-      </w:r>
-    </w:p>
-    <w:p>
-      <w:pPr>
-        <w:pStyle w:val="BodyText"/>
-      </w:pPr>
-      <w:r>
-        <w:t xml:space="preserve">Data processing: no upscaling/downscaling</w:t>
-      </w:r>
-    </w:p>
-    <w:bookmarkEnd w:id="39"/>
-    <w:bookmarkStart w:id="40" w:name="transfer-data"/>
-    <w:p>
-      <w:pPr>
-        <w:pStyle w:val="Heading4"/>
-      </w:pPr>
-      <w:r>
-        <w:t xml:space="preserve">Transfer data</w:t>
-      </w:r>
-    </w:p>
-    <w:p>
-      <w:pPr>
-        <w:pStyle w:val="FirstParagraph"/>
-      </w:pPr>
-      <w:r>
-        <w:t xml:space="preserve">Data sources: random_partitioning: TRUE</w:t>
-      </w:r>
-    </w:p>
-    <w:p>
-      <w:pPr>
-        <w:pStyle w:val="BodyText"/>
-      </w:pPr>
-      <w:r>
-        <w:t xml:space="preserve">Model was validated using only 4 fold random partitioning</w:t>
-      </w:r>
-    </w:p>
-    <w:p>
-      <w:pPr>
-        <w:pStyle w:val="BodyText"/>
-      </w:pPr>
-      <w:r>
-        <w:t xml:space="preserve">&lt;Spatial extent&gt;</w:t>
-      </w:r>
-      <w:r>
-        <w:t xml:space="preserve"> </w:t>
-      </w:r>
-    </w:p>
-    <w:p>
-      <w:pPr>
-        <w:pStyle w:val="BodyText"/>
-      </w:pPr>
-      <w:r>
-        <w:t xml:space="preserve">Spatial resolution: Not applicable</w:t>
-      </w:r>
-    </w:p>
-    <w:p>
-      <w:pPr>
-        <w:pStyle w:val="BodyText"/>
-      </w:pPr>
-      <w:r>
-        <w:t xml:space="preserve">Temporal extent: Not applicable</w:t>
-      </w:r>
-    </w:p>
-    <w:p>
-      <w:pPr>
-        <w:pStyle w:val="BodyText"/>
-      </w:pPr>
-      <w:r>
-        <w:t xml:space="preserve">Temporal resolution: Not applicable</w:t>
-      </w:r>
-    </w:p>
-    <w:p>
-      <w:pPr>
-        <w:pStyle w:val="BodyText"/>
-      </w:pPr>
-      <w:r>
-        <w:t xml:space="preserve">Models and scenarios: Not applicable</w:t>
-      </w:r>
-    </w:p>
-    <w:p>
-      <w:pPr>
-        <w:pStyle w:val="BodyText"/>
-      </w:pPr>
-      <w:r>
-        <w:t xml:space="preserve">Data processing: Not applicable</w:t>
-      </w:r>
-    </w:p>
-    <w:p>
-      <w:pPr>
-        <w:pStyle w:val="BodyText"/>
-      </w:pPr>
-      <w:r>
-        <w:t xml:space="preserve">Quantification of Novelty: Not applicable</w:t>
-      </w:r>
-    </w:p>
-    <w:bookmarkEnd w:id="40"/>
-    <w:bookmarkEnd w:id="41"/>
-    <w:bookmarkStart w:id="49" w:name="model"/>
-    <w:p>
-      <w:pPr>
-        <w:pStyle w:val="Heading2"/>
-      </w:pPr>
-      <w:r>
-        <w:t xml:space="preserve">Model</w:t>
-      </w:r>
-    </w:p>
-    <w:bookmarkStart w:id="42" w:name="variable-pre-selection"/>
-    <w:p>
-      <w:pPr>
-        <w:pStyle w:val="Heading4"/>
-      </w:pPr>
-      <w:r>
-        <w:t xml:space="preserve">Variable pre-selection</w:t>
-      </w:r>
-    </w:p>
-    <w:p>
-      <w:pPr>
-        <w:pStyle w:val="FirstParagraph"/>
-      </w:pPr>
-      <w:r>
-        <w:t xml:space="preserve">Variable pre-selection: Not applicable</w:t>
-      </w:r>
-    </w:p>
-    <w:bookmarkEnd w:id="42"/>
-    <w:bookmarkStart w:id="43" w:name="multicollinearity"/>
-    <w:p>
-      <w:pPr>
-        <w:pStyle w:val="Heading4"/>
-      </w:pPr>
-      <w:r>
-        <w:t xml:space="preserve">Multicollinearity</w:t>
-      </w:r>
-    </w:p>
-    <w:p>
-      <w:pPr>
-        <w:pStyle w:val="FirstParagraph"/>
-      </w:pPr>
-      <w:r>
-        <w:t xml:space="preserve">Multicollinearity: No methods used to handle collinearity</w:t>
-      </w:r>
-    </w:p>
-    <w:bookmarkEnd w:id="43"/>
-    <w:bookmarkStart w:id="44" w:name="model-settings"/>
-    <w:p>
-      <w:pPr>
-        <w:pStyle w:val="Heading4"/>
-      </w:pPr>
-      <w:r>
         <w:t xml:space="preserve">Model settings</w:t>
+      </w:r>
+    </w:p>
+    <w:bookmarkStart w:id="97" w:name="Xb2896f1e379c09a08a5be987439212380a39a99"/>
+    <w:p>
+      <w:pPr>
+        <w:pStyle w:val="Heading5"/>
+      </w:pPr>
+      <w:r>
+        <w:t xml:space="preserve">Model settings for all selected algorithms (including default settings of specific platforms/packages)</w:t>
       </w:r>
     </w:p>
     <w:tbl>
@@ -1608,16 +1970,27 @@
         </w:tc>
       </w:tr>
     </w:tbl>
-    <w:p>
-      <w:pPr>
-        <w:pStyle w:val="BodyText"/>
-      </w:pPr>
-      <w:r>
-        <w:t xml:space="preserve">Model settings (extrapolation): Not applicable</w:t>
-      </w:r>
-    </w:p>
-    <w:bookmarkEnd w:id="44"/>
-    <w:bookmarkStart w:id="45" w:name="model-estimates"/>
+    <w:bookmarkEnd w:id="97"/>
+    <w:bookmarkStart w:id="98" w:name="X69b2df62dc1dc56dd3ab9c10e4bda2c2580b175"/>
+    <w:p>
+      <w:pPr>
+        <w:pStyle w:val="Heading5"/>
+      </w:pPr>
+      <w:r>
+        <w:t xml:space="preserve">Model settings for extrapolation beyond sample range, if applicable: e.g., clamping</w:t>
+      </w:r>
+    </w:p>
+    <w:p>
+      <w:pPr>
+        <w:pStyle w:val="FirstParagraph"/>
+      </w:pPr>
+      <w:r>
+        <w:t xml:space="preserve">Not applicable</w:t>
+      </w:r>
+    </w:p>
+    <w:bookmarkEnd w:id="98"/>
+    <w:bookmarkEnd w:id="99"/>
+    <w:bookmarkStart w:id="103" w:name="model-estimates"/>
     <w:p>
       <w:pPr>
         <w:pStyle w:val="Heading4"/>
@@ -1626,32 +1999,62 @@
         <w:t xml:space="preserve">Model estimates</w:t>
       </w:r>
     </w:p>
-    <w:p>
-      <w:pPr>
-        <w:pStyle w:val="FirstParagraph"/>
-      </w:pPr>
-      <w:r>
-        <w:t xml:space="preserve">Coefficients: Not applicable</w:t>
-      </w:r>
-    </w:p>
-    <w:p>
-      <w:pPr>
-        <w:pStyle w:val="BodyText"/>
-      </w:pPr>
-      <w:r>
-        <w:t xml:space="preserve">Parameter uncertainty: No quantification</w:t>
-      </w:r>
-    </w:p>
-    <w:p>
-      <w:pPr>
-        <w:pStyle w:val="BodyText"/>
-      </w:pPr>
-      <w:r>
-        <w:t xml:space="preserve">Variable importance: No assessment</w:t>
-      </w:r>
-    </w:p>
-    <w:bookmarkEnd w:id="45"/>
-    <w:bookmarkStart w:id="46" w:name="Xd948928830bb469d35f82624be84ff8cca095a2"/>
+    <w:bookmarkStart w:id="100" w:name="X8870229253dad4e5a681e5453577a83fa5ee86e"/>
+    <w:p>
+      <w:pPr>
+        <w:pStyle w:val="Heading5"/>
+      </w:pPr>
+      <w:r>
+        <w:t xml:space="preserve">Assessment of model coefficients, e.g. median or mean posterior</w:t>
+      </w:r>
+    </w:p>
+    <w:p>
+      <w:pPr>
+        <w:pStyle w:val="FirstParagraph"/>
+      </w:pPr>
+      <w:r>
+        <w:t xml:space="preserve">Not applicable</w:t>
+      </w:r>
+    </w:p>
+    <w:bookmarkEnd w:id="100"/>
+    <w:bookmarkStart w:id="101" w:name="X5ef9317aef60da9dc680a7201ea137a12147b5b"/>
+    <w:p>
+      <w:pPr>
+        <w:pStyle w:val="Heading5"/>
+      </w:pPr>
+      <w:r>
+        <w:t xml:space="preserve">Details on quantification of parameter uncertainty, e.g. resampling</w:t>
+      </w:r>
+    </w:p>
+    <w:p>
+      <w:pPr>
+        <w:pStyle w:val="FirstParagraph"/>
+      </w:pPr>
+      <w:r>
+        <w:t xml:space="preserve">No quantification</w:t>
+      </w:r>
+    </w:p>
+    <w:bookmarkEnd w:id="101"/>
+    <w:bookmarkStart w:id="102" w:name="assessment-of-variable-importance"/>
+    <w:p>
+      <w:pPr>
+        <w:pStyle w:val="Heading5"/>
+      </w:pPr>
+      <w:r>
+        <w:t xml:space="preserve">Assessment of variable importance</w:t>
+      </w:r>
+    </w:p>
+    <w:p>
+      <w:pPr>
+        <w:pStyle w:val="FirstParagraph"/>
+      </w:pPr>
+      <w:r>
+        <w:t xml:space="preserve">No assessment</w:t>
+      </w:r>
+    </w:p>
+    <w:bookmarkEnd w:id="102"/>
+    <w:bookmarkEnd w:id="103"/>
+    <w:bookmarkStart w:id="107" w:name="Xd948928830bb469d35f82624be84ff8cca095a2"/>
     <w:p>
       <w:pPr>
         <w:pStyle w:val="Heading4"/>
@@ -1660,32 +2063,62 @@
         <w:t xml:space="preserve">Model selection - model averaging - ensembles</w:t>
       </w:r>
     </w:p>
-    <w:p>
-      <w:pPr>
-        <w:pStyle w:val="FirstParagraph"/>
-      </w:pPr>
-      <w:r>
-        <w:t xml:space="preserve">Model selection: We included all environment variables recorded in a raster spanning the Cairngorms, Scotland.</w:t>
-      </w:r>
-    </w:p>
-    <w:p>
-      <w:pPr>
-        <w:pStyle w:val="BodyText"/>
-      </w:pPr>
-      <w:r>
-        <w:t xml:space="preserve">Model averaging: No variable weights were used.</w:t>
-      </w:r>
-    </w:p>
-    <w:p>
-      <w:pPr>
-        <w:pStyle w:val="BodyText"/>
-      </w:pPr>
-      <w:r>
-        <w:t xml:space="preserve">Model ensembles: Occurences obtained from the Global Biodiversity Information Facility (GBIF), with pseudo replication of absences. See model settings table for model classes and parameters.</w:t>
-      </w:r>
-    </w:p>
-    <w:bookmarkEnd w:id="46"/>
-    <w:bookmarkStart w:id="47" w:name="X5c1427db9acead6af5f4279611b77f5736db087"/>
+    <w:bookmarkStart w:id="104" w:name="X85a579c86b17e15fae067c4be5c009a2b06f798"/>
+    <w:p>
+      <w:pPr>
+        <w:pStyle w:val="Heading5"/>
+      </w:pPr>
+      <w:r>
+        <w:t xml:space="preserve">Model selection strategy: e.g. information-theoretic approach for variable selection, shrinkage and regularization</w:t>
+      </w:r>
+    </w:p>
+    <w:p>
+      <w:pPr>
+        <w:pStyle w:val="FirstParagraph"/>
+      </w:pPr>
+      <w:r>
+        <w:t xml:space="preserve">We included all environment variables recorded in a raster spanning the Cairngorms, Scotland.</w:t>
+      </w:r>
+    </w:p>
+    <w:bookmarkEnd w:id="104"/>
+    <w:bookmarkStart w:id="105" w:name="X66246fb3421935c9961ea1ca26931806f27a4f0"/>
+    <w:p>
+      <w:pPr>
+        <w:pStyle w:val="Heading5"/>
+      </w:pPr>
+      <w:r>
+        <w:t xml:space="preserve">Method for model averaging: e.g. derivation of weights</w:t>
+      </w:r>
+    </w:p>
+    <w:p>
+      <w:pPr>
+        <w:pStyle w:val="FirstParagraph"/>
+      </w:pPr>
+      <w:r>
+        <w:t xml:space="preserve">No variable weights were used.</w:t>
+      </w:r>
+    </w:p>
+    <w:bookmarkEnd w:id="105"/>
+    <w:bookmarkStart w:id="106" w:name="Xd34bbcd891c88c590ffca4cb9936d02add1ef1d"/>
+    <w:p>
+      <w:pPr>
+        <w:pStyle w:val="Heading5"/>
+      </w:pPr>
+      <w:r>
+        <w:t xml:space="preserve">Ensemble method: e.g. initial conditions (input data), model classes, model parameters, boundary conditions</w:t>
+      </w:r>
+    </w:p>
+    <w:p>
+      <w:pPr>
+        <w:pStyle w:val="FirstParagraph"/>
+      </w:pPr>
+      <w:r>
+        <w:t xml:space="preserve">Occurences obtained from the Global Biodiversity Information Facility (GBIF), with pseudo replication of absences. See model settings table for model classes and parameters.</w:t>
+      </w:r>
+    </w:p>
+    <w:bookmarkEnd w:id="106"/>
+    <w:bookmarkEnd w:id="107"/>
+    <w:bookmarkStart w:id="111" w:name="X5c1427db9acead6af5f4279611b77f5736db087"/>
     <w:p>
       <w:pPr>
         <w:pStyle w:val="Heading4"/>
@@ -1694,32 +2127,62 @@
         <w:t xml:space="preserve">Analysis and Correction of non-independence</w:t>
       </w:r>
     </w:p>
-    <w:p>
-      <w:pPr>
-        <w:pStyle w:val="FirstParagraph"/>
-      </w:pPr>
-      <w:r>
-        <w:t xml:space="preserve">Spatial autocorrelation: No method.</w:t>
-      </w:r>
-    </w:p>
-    <w:p>
-      <w:pPr>
-        <w:pStyle w:val="BodyText"/>
-      </w:pPr>
-      <w:r>
-        <w:t xml:space="preserve">Temporal autocorrelation: No method.</w:t>
-      </w:r>
-    </w:p>
-    <w:p>
-      <w:pPr>
-        <w:pStyle w:val="BodyText"/>
-      </w:pPr>
-      <w:r>
-        <w:t xml:space="preserve">Nested data: No method.</w:t>
-      </w:r>
-    </w:p>
-    <w:bookmarkEnd w:id="47"/>
-    <w:bookmarkStart w:id="48" w:name="threshold-selection"/>
+    <w:bookmarkStart w:id="108" w:name="X32840496105df1b88a2857da22464e0936b9981"/>
+    <w:p>
+      <w:pPr>
+        <w:pStyle w:val="Heading5"/>
+      </w:pPr>
+      <w:r>
+        <w:t xml:space="preserve">Method for addressing spatial autocorrelation in residuals</w:t>
+      </w:r>
+    </w:p>
+    <w:p>
+      <w:pPr>
+        <w:pStyle w:val="FirstParagraph"/>
+      </w:pPr>
+      <w:r>
+        <w:t xml:space="preserve">No method.</w:t>
+      </w:r>
+    </w:p>
+    <w:bookmarkEnd w:id="108"/>
+    <w:bookmarkStart w:id="109" w:name="X5bff8c422e566120feb97ca91aceaf5aa38d376"/>
+    <w:p>
+      <w:pPr>
+        <w:pStyle w:val="Heading5"/>
+      </w:pPr>
+      <w:r>
+        <w:t xml:space="preserve">Method for addressing temporal autocorrelation in residuals</w:t>
+      </w:r>
+    </w:p>
+    <w:p>
+      <w:pPr>
+        <w:pStyle w:val="FirstParagraph"/>
+      </w:pPr>
+      <w:r>
+        <w:t xml:space="preserve">No method.</w:t>
+      </w:r>
+    </w:p>
+    <w:bookmarkEnd w:id="109"/>
+    <w:bookmarkStart w:id="110" w:name="X6b71064d7dc8d2a4c390809a222395fb44f847d"/>
+    <w:p>
+      <w:pPr>
+        <w:pStyle w:val="Heading5"/>
+      </w:pPr>
+      <w:r>
+        <w:t xml:space="preserve">Method to account for nested data: e.g., fixed and random effects</w:t>
+      </w:r>
+    </w:p>
+    <w:p>
+      <w:pPr>
+        <w:pStyle w:val="FirstParagraph"/>
+      </w:pPr>
+      <w:r>
+        <w:t xml:space="preserve">No method.</w:t>
+      </w:r>
+    </w:p>
+    <w:bookmarkEnd w:id="110"/>
+    <w:bookmarkEnd w:id="111"/>
+    <w:bookmarkStart w:id="113" w:name="threshold-selection"/>
     <w:p>
       <w:pPr>
         <w:pStyle w:val="Heading4"/>
@@ -1728,17 +2191,27 @@
         <w:t xml:space="preserve">Threshold selection</w:t>
       </w:r>
     </w:p>
-    <w:p>
-      <w:pPr>
-        <w:pStyle w:val="FirstParagraph"/>
-      </w:pPr>
-      <w:r>
-        <w:t xml:space="preserve">Threshold selection: For each model, we selected three threshold values to generate binary suitability predictions: the threshold that maximizes TSS (max_sens_spec), the threshold at which sensitivity and specificity are equal (equal_sens_spec), and the threshold at which the Sorenson index is highest (max_sorenson).</w:t>
-      </w:r>
-    </w:p>
-    <w:bookmarkEnd w:id="48"/>
-    <w:bookmarkEnd w:id="49"/>
-    <w:bookmarkStart w:id="52" w:name="assessment"/>
+    <w:bookmarkStart w:id="112" w:name="Xeda64b5e06c8721499fd8570beec97a4d6c6e12"/>
+    <w:p>
+      <w:pPr>
+        <w:pStyle w:val="Heading5"/>
+      </w:pPr>
+      <w:r>
+        <w:t xml:space="preserve">Details on threshold selection, if applicable: transforming continuous predictions into binary predictions</w:t>
+      </w:r>
+    </w:p>
+    <w:p>
+      <w:pPr>
+        <w:pStyle w:val="FirstParagraph"/>
+      </w:pPr>
+      <w:r>
+        <w:t xml:space="preserve">For each model, we selected three threshold values to generate binary suitability predictions: the threshold that maximizes TSS (max_sens_spec), the threshold at which sensitivity and specificity are equal (equal_sens_spec), and the threshold at which the Sorenson index is highest (max_sorenson).</w:t>
+      </w:r>
+    </w:p>
+    <w:bookmarkEnd w:id="112"/>
+    <w:bookmarkEnd w:id="113"/>
+    <w:bookmarkEnd w:id="114"/>
+    <w:bookmarkStart w:id="122" w:name="assessment"/>
     <w:p>
       <w:pPr>
         <w:pStyle w:val="Heading2"/>
@@ -1747,7 +2220,7 @@
         <w:t xml:space="preserve">Assessment</w:t>
       </w:r>
     </w:p>
-    <w:bookmarkStart w:id="50" w:name="performance-statistics"/>
+    <w:bookmarkStart w:id="118" w:name="performance-statistics"/>
     <w:p>
       <w:pPr>
         <w:pStyle w:val="Heading4"/>
@@ -1756,32 +2229,54 @@
         <w:t xml:space="preserve">Performance statistics</w:t>
       </w:r>
     </w:p>
-    <w:p>
-      <w:pPr>
-        <w:pStyle w:val="FirstParagraph"/>
-      </w:pPr>
-      <w:r>
-        <w:t xml:space="preserve">Performance on training data: No response plots</w:t>
-      </w:r>
-    </w:p>
-    <w:p>
-      <w:pPr>
-        <w:pStyle w:val="BodyText"/>
-      </w:pPr>
-      <w:r>
-        <w:t xml:space="preserve">Performance on validation data:</w:t>
-      </w:r>
-    </w:p>
-    <w:p>
-      <w:pPr>
-        <w:pStyle w:val="BodyText"/>
-      </w:pPr>
-      <w:r>
-        <w:t xml:space="preserve">Performance on test data: Not applicable.</w:t>
-      </w:r>
-    </w:p>
-    <w:bookmarkEnd w:id="50"/>
-    <w:bookmarkStart w:id="51" w:name="plausibility-check"/>
+    <w:bookmarkStart w:id="115" w:name="X9accfabc71a5597150cc8e05ec4f16d9f6c1a06"/>
+    <w:p>
+      <w:pPr>
+        <w:pStyle w:val="Heading5"/>
+      </w:pPr>
+      <w:r>
+        <w:t xml:space="preserve">Performance statistics estimated on training data: choose from list or insert new values</w:t>
+      </w:r>
+    </w:p>
+    <w:p>
+      <w:pPr>
+        <w:pStyle w:val="FirstParagraph"/>
+      </w:pPr>
+      <w:r>
+        <w:t xml:space="preserve">No response plots</w:t>
+      </w:r>
+    </w:p>
+    <w:bookmarkEnd w:id="115"/>
+    <w:bookmarkStart w:id="116" w:name="Xa842f19fe348e42bb631313cd8290af92fb111a"/>
+    <w:p>
+      <w:pPr>
+        <w:pStyle w:val="Heading5"/>
+      </w:pPr>
+      <w:r>
+        <w:t xml:space="preserve">Performance statistics estimated on validation data (from data partitioning): choose from list or insert new values</w:t>
+      </w:r>
+    </w:p>
+    <w:bookmarkEnd w:id="116"/>
+    <w:bookmarkStart w:id="117" w:name="X6432422aad6f92b037ef591030d49bbe70f61c5"/>
+    <w:p>
+      <w:pPr>
+        <w:pStyle w:val="Heading5"/>
+      </w:pPr>
+      <w:r>
+        <w:t xml:space="preserve">Performance statistics estimated on test (truly independent) data: choose from list or insert new values</w:t>
+      </w:r>
+    </w:p>
+    <w:p>
+      <w:pPr>
+        <w:pStyle w:val="FirstParagraph"/>
+      </w:pPr>
+      <w:r>
+        <w:t xml:space="preserve">Not applicable.</w:t>
+      </w:r>
+    </w:p>
+    <w:bookmarkEnd w:id="117"/>
+    <w:bookmarkEnd w:id="118"/>
+    <w:bookmarkStart w:id="121" w:name="plausibility-check"/>
     <w:p>
       <w:pPr>
         <w:pStyle w:val="Heading4"/>
@@ -1790,6 +2285,15 @@
         <w:t xml:space="preserve">Plausibility check</w:t>
       </w:r>
     </w:p>
+    <w:bookmarkStart w:id="119" w:name="X916cd14fe3f65cbe59e71c0fd9a0eea34856c9c"/>
+    <w:p>
+      <w:pPr>
+        <w:pStyle w:val="Heading5"/>
+      </w:pPr>
+      <w:r>
+        <w:t xml:space="preserve">Response plots, e.g. partial response plots, evaluation strips, inflated response plots</w:t>
+      </w:r>
+    </w:p>
     <w:p>
       <w:pPr>
         <w:pStyle w:val="FirstParagraph"/>
@@ -1801,9 +2305,19 @@
         <w:t xml:space="preserve"> </w:t>
       </w:r>
     </w:p>
-    <w:p>
-      <w:pPr>
-        <w:pStyle w:val="BodyText"/>
+    <w:bookmarkEnd w:id="119"/>
+    <w:bookmarkStart w:id="120" w:name="expert-judgements-e.g.-map-display"/>
+    <w:p>
+      <w:pPr>
+        <w:pStyle w:val="Heading5"/>
+      </w:pPr>
+      <w:r>
+        <w:t xml:space="preserve">Expert judgements, e.g. map display</w:t>
+      </w:r>
+    </w:p>
+    <w:p>
+      <w:pPr>
+        <w:pStyle w:val="FirstParagraph"/>
       </w:pPr>
       <w:r>
         <w:t xml:space="preserve">&lt;Expert judgement&gt;</w:t>
@@ -1812,9 +2326,10 @@
         <w:t xml:space="preserve"> </w:t>
       </w:r>
     </w:p>
-    <w:bookmarkEnd w:id="51"/>
-    <w:bookmarkEnd w:id="52"/>
-    <w:bookmarkStart w:id="55" w:name="prediction"/>
+    <w:bookmarkEnd w:id="120"/>
+    <w:bookmarkEnd w:id="121"/>
+    <w:bookmarkEnd w:id="122"/>
+    <w:bookmarkStart w:id="132" w:name="prediction"/>
     <w:p>
       <w:pPr>
         <w:pStyle w:val="Heading2"/>
@@ -1823,7 +2338,7 @@
         <w:t xml:space="preserve">Prediction</w:t>
       </w:r>
     </w:p>
-    <w:bookmarkStart w:id="53" w:name="prediction-output"/>
+    <w:bookmarkStart w:id="125" w:name="prediction-output"/>
     <w:p>
       <w:pPr>
         <w:pStyle w:val="Heading4"/>
@@ -1832,24 +2347,44 @@
         <w:t xml:space="preserve">Prediction output</w:t>
       </w:r>
     </w:p>
-    <w:p>
-      <w:pPr>
-        <w:pStyle w:val="FirstParagraph"/>
-      </w:pPr>
-      <w:r>
-        <w:t xml:space="preserve">Prediction unit: species proportional occurence.</w:t>
-      </w:r>
-    </w:p>
-    <w:p>
-      <w:pPr>
-        <w:pStyle w:val="BodyText"/>
-      </w:pPr>
-      <w:r>
-        <w:t xml:space="preserve">Post-processing: Overprediction of SDMs corrected for based on occurrence records and suitability patterns.</w:t>
-      </w:r>
-    </w:p>
-    <w:bookmarkEnd w:id="53"/>
-    <w:bookmarkStart w:id="54" w:name="uncertainty-quantification"/>
+    <w:bookmarkStart w:id="123" w:name="prediction-unit"/>
+    <w:p>
+      <w:pPr>
+        <w:pStyle w:val="Heading5"/>
+      </w:pPr>
+      <w:r>
+        <w:t xml:space="preserve">Prediction unit</w:t>
+      </w:r>
+    </w:p>
+    <w:p>
+      <w:pPr>
+        <w:pStyle w:val="FirstParagraph"/>
+      </w:pPr>
+      <w:r>
+        <w:t xml:space="preserve">species proportional occurence.</w:t>
+      </w:r>
+    </w:p>
+    <w:bookmarkEnd w:id="123"/>
+    <w:bookmarkStart w:id="124" w:name="X66668c71c38bd6fe8ddc42f0badff592f9da52c"/>
+    <w:p>
+      <w:pPr>
+        <w:pStyle w:val="Heading5"/>
+      </w:pPr>
+      <w:r>
+        <w:t xml:space="preserve">Post-processing, e.g. clipping, reprojection</w:t>
+      </w:r>
+    </w:p>
+    <w:p>
+      <w:pPr>
+        <w:pStyle w:val="FirstParagraph"/>
+      </w:pPr>
+      <w:r>
+        <w:t xml:space="preserve">Overprediction of SDMs corrected for based on occurrence records and suitability patterns.</w:t>
+      </w:r>
+    </w:p>
+    <w:bookmarkEnd w:id="124"/>
+    <w:bookmarkEnd w:id="125"/>
+    <w:bookmarkStart w:id="131" w:name="uncertainty-quantification"/>
     <w:p>
       <w:pPr>
         <w:pStyle w:val="Heading4"/>
@@ -1858,33 +2393,72 @@
         <w:t xml:space="preserve">Uncertainty quantification</w:t>
       </w:r>
     </w:p>
-    <w:p>
-      <w:pPr>
-        <w:pStyle w:val="FirstParagraph"/>
-      </w:pPr>
-      <w:r>
-        <w:t xml:space="preserve">Algorithmic uncertainty: Not applicable.</w:t>
-      </w:r>
-    </w:p>
-    <w:p>
-      <w:pPr>
-        <w:pStyle w:val="BodyText"/>
-      </w:pPr>
-      <w:r>
-        <w:t xml:space="preserve">Input data uncertainty: Not applicable.</w:t>
-      </w:r>
-    </w:p>
-    <w:p>
-      <w:pPr>
-        <w:pStyle w:val="BodyText"/>
-      </w:pPr>
-      <w:r>
-        <w:t xml:space="preserve">Parameter uncertainty: Not applicable.</w:t>
-      </w:r>
-    </w:p>
-    <w:p>
-      <w:pPr>
-        <w:pStyle w:val="BodyText"/>
+    <w:bookmarkStart w:id="126" w:name="algorithmic-uncertainity-if-applicable"/>
+    <w:p>
+      <w:pPr>
+        <w:pStyle w:val="Heading5"/>
+      </w:pPr>
+      <w:r>
+        <w:t xml:space="preserve">Algorithmic uncertainity, if applicable</w:t>
+      </w:r>
+    </w:p>
+    <w:p>
+      <w:pPr>
+        <w:pStyle w:val="FirstParagraph"/>
+      </w:pPr>
+      <w:r>
+        <w:t xml:space="preserve">Not applicable.</w:t>
+      </w:r>
+    </w:p>
+    <w:bookmarkEnd w:id="126"/>
+    <w:bookmarkStart w:id="127" w:name="uncertainty-in-input-data-if-applicable"/>
+    <w:p>
+      <w:pPr>
+        <w:pStyle w:val="Heading5"/>
+      </w:pPr>
+      <w:r>
+        <w:t xml:space="preserve">Uncertainty in input data, if applicable</w:t>
+      </w:r>
+    </w:p>
+    <w:p>
+      <w:pPr>
+        <w:pStyle w:val="FirstParagraph"/>
+      </w:pPr>
+      <w:r>
+        <w:t xml:space="preserve">The models are trained using GBIF datasets. There may be biases introduced in the methods of data collection and source contributor.</w:t>
+      </w:r>
+    </w:p>
+    <w:bookmarkEnd w:id="127"/>
+    <w:bookmarkStart w:id="128" w:name="X9041b7a134c82d920c8b6113ef8e8759a5183a3"/>
+    <w:p>
+      <w:pPr>
+        <w:pStyle w:val="Heading5"/>
+      </w:pPr>
+      <w:r>
+        <w:t xml:space="preserve">Effect of parameter uncertainty, error propagation, if applicable</w:t>
+      </w:r>
+    </w:p>
+    <w:p>
+      <w:pPr>
+        <w:pStyle w:val="FirstParagraph"/>
+      </w:pPr>
+      <w:r>
+        <w:t xml:space="preserve">Not applicable.</w:t>
+      </w:r>
+    </w:p>
+    <w:bookmarkEnd w:id="128"/>
+    <w:bookmarkStart w:id="129" w:name="X9c65047695a3c08961338b1b9c71320599e6950"/>
+    <w:p>
+      <w:pPr>
+        <w:pStyle w:val="Heading5"/>
+      </w:pPr>
+      <w:r>
+        <w:t xml:space="preserve">Uncertainty in scenarios (e.g. climate models, land use models, storylines)</w:t>
+      </w:r>
+    </w:p>
+    <w:p>
+      <w:pPr>
+        <w:pStyle w:val="FirstParagraph"/>
       </w:pPr>
       <w:r>
         <w:t xml:space="preserve">&lt;Scenario uncertainty&gt;</w:t>
@@ -1893,16 +2467,27 @@
         <w:t xml:space="preserve"> </w:t>
       </w:r>
     </w:p>
-    <w:p>
-      <w:pPr>
-        <w:pStyle w:val="BodyText"/>
-      </w:pPr>
-      <w:r>
-        <w:t xml:space="preserve">Novel environments: No visualisation.</w:t>
-      </w:r>
-    </w:p>
-    <w:bookmarkEnd w:id="54"/>
-    <w:bookmarkEnd w:id="55"/>
+    <w:bookmarkEnd w:id="129"/>
+    <w:bookmarkStart w:id="130" w:name="X299c7119da90daf0ce45b55af203a2870f5daa9"/>
+    <w:p>
+      <w:pPr>
+        <w:pStyle w:val="Heading5"/>
+      </w:pPr>
+      <w:r>
+        <w:t xml:space="preserve">Visualization/treatment of novel environments: e.g., masking</w:t>
+      </w:r>
+    </w:p>
+    <w:p>
+      <w:pPr>
+        <w:pStyle w:val="FirstParagraph"/>
+      </w:pPr>
+      <w:r>
+        <w:t xml:space="preserve">No visualisation.</w:t>
+      </w:r>
+    </w:p>
+    <w:bookmarkEnd w:id="130"/>
+    <w:bookmarkEnd w:id="131"/>
+    <w:bookmarkEnd w:id="132"/>
     <w:sectPr/>
   </w:body>
 </w:document>

</xml_diff>